<commit_message>
Such Python code_Root Finding
</commit_message>
<xml_diff>
--- a/Guideline/Github깃허브 사용법.docx
+++ b/Guideline/Github깃허브 사용법.docx
@@ -13691,7 +13691,7 @@
           <w:sz w:val="22"/>
           <w:szCs w:val="22"/>
         </w:rPr>
-        <w:t>/Example/py.code</w:t>
+        <w:t>/</w:t>
       </w:r>
       <w:r>
         <w:rPr>
@@ -13701,11 +13701,9 @@
           <w:sz w:val="22"/>
           <w:szCs w:val="22"/>
         </w:rPr>
-        <w:t xml:space="preserve">'                                                   </w:t>
-      </w:r>
-    </w:p>
-    <w:p>
-      <w:pPr>
+        <w:t>Root</w:t>
+      </w:r>
+      <w:r>
         <w:rPr>
           <w:rFonts w:ascii="Monaco" w:hAnsi="Monaco" w:cs="Monaco"/>
           <w:color w:val="000000"/>
@@ -13713,8 +13711,8 @@
           <w:sz w:val="22"/>
           <w:szCs w:val="22"/>
         </w:rPr>
-      </w:pPr>
-      <w:proofErr w:type="spellStart"/>
+        <w:t>_</w:t>
+      </w:r>
       <w:r>
         <w:rPr>
           <w:rFonts w:ascii="Monaco" w:hAnsi="Monaco" w:cs="Monaco"/>
@@ -13723,9 +13721,8 @@
           <w:sz w:val="22"/>
           <w:szCs w:val="22"/>
         </w:rPr>
-        <w:t>jupyter</w:t>
-      </w:r>
-      <w:proofErr w:type="spellEnd"/>
+        <w:t>Finding</w:t>
+      </w:r>
       <w:r>
         <w:rPr>
           <w:rFonts w:ascii="Monaco" w:hAnsi="Monaco" w:cs="Monaco"/>
@@ -13734,30 +13731,8 @@
           <w:sz w:val="22"/>
           <w:szCs w:val="22"/>
         </w:rPr>
-        <w:t xml:space="preserve"> notebook /Users/kang0/Desktop/Numerical-Analysis</w:t>
-      </w:r>
-      <w:r>
-        <w:rPr>
-          <w:rFonts w:ascii="Monaco" w:hAnsi="Monaco" w:cs="Monaco"/>
-          <w:color w:val="000000"/>
-          <w:kern w:val="0"/>
-          <w:sz w:val="22"/>
-          <w:szCs w:val="22"/>
-        </w:rPr>
-        <w:t>/Example/</w:t>
-      </w:r>
-      <w:proofErr w:type="spellStart"/>
-      <w:r>
-        <w:rPr>
-          <w:rFonts w:ascii="Monaco" w:hAnsi="Monaco" w:cs="Monaco"/>
-          <w:color w:val="000000"/>
-          <w:kern w:val="0"/>
-          <w:sz w:val="22"/>
-          <w:szCs w:val="22"/>
-        </w:rPr>
-        <w:t>py.code</w:t>
-      </w:r>
-      <w:proofErr w:type="spellEnd"/>
+        <w:t xml:space="preserve">'                                                   </w:t>
+      </w:r>
     </w:p>
     <w:p>
       <w:pPr>
@@ -14998,7 +14973,6 @@
           <w:highlight w:val="yellow"/>
           <w:lang w:eastAsia="ko-KR"/>
         </w:rPr>
-        <w:lastRenderedPageBreak/>
         <w:t>commit</w:t>
       </w:r>
       <w:r>
@@ -15123,6 +15097,7 @@
           <w:rFonts w:ascii="Monaco" w:hAnsi="Monaco"/>
           <w:lang w:eastAsia="ko-KR"/>
         </w:rPr>
+        <w:lastRenderedPageBreak/>
         <w:t>이걸로</w:t>
       </w:r>
       <w:r>
@@ -19149,7 +19124,6 @@
           <w:highlight w:val="yellow"/>
           <w:lang w:eastAsia="ko-KR"/>
         </w:rPr>
-        <w:lastRenderedPageBreak/>
         <w:t xml:space="preserve">Commit </w:t>
       </w:r>
       <w:r>
@@ -19413,6 +19387,7 @@
           <w:rFonts w:ascii="Monaco" w:eastAsia="Apple SD Gothic Neo Light" w:hAnsi="Monaco"/>
           <w:lang w:eastAsia="ko-KR"/>
         </w:rPr>
+        <w:lastRenderedPageBreak/>
         <w:t>git commit –</w:t>
       </w:r>
       <w:r>
@@ -20379,6 +20354,2977 @@
         </w:rPr>
       </w:pPr>
     </w:p>
+    <w:p>
+      <w:pPr>
+        <w:rPr>
+          <w:rFonts w:ascii="Monaco" w:hAnsi="Monaco"/>
+          <w:lang w:eastAsia="ko-KR"/>
+        </w:rPr>
+      </w:pPr>
+    </w:p>
+    <w:p>
+      <w:pPr>
+        <w:rPr>
+          <w:rFonts w:ascii="Monaco" w:hAnsi="Monaco"/>
+          <w:lang w:eastAsia="ko-KR"/>
+        </w:rPr>
+      </w:pPr>
+    </w:p>
+    <w:p>
+      <w:pPr>
+        <w:rPr>
+          <w:rFonts w:ascii="Monaco" w:hAnsi="Monaco"/>
+          <w:lang w:eastAsia="ko-KR"/>
+        </w:rPr>
+      </w:pPr>
+    </w:p>
+    <w:p>
+      <w:pPr>
+        <w:rPr>
+          <w:rFonts w:ascii="Monaco" w:hAnsi="Monaco"/>
+          <w:lang w:eastAsia="ko-KR"/>
+        </w:rPr>
+      </w:pPr>
+    </w:p>
+    <w:p>
+      <w:pPr>
+        <w:rPr>
+          <w:rFonts w:ascii="Monaco" w:hAnsi="Monaco"/>
+          <w:lang w:eastAsia="ko-KR"/>
+        </w:rPr>
+      </w:pPr>
+    </w:p>
+    <w:p>
+      <w:pPr>
+        <w:rPr>
+          <w:rFonts w:ascii="Monaco" w:hAnsi="Monaco"/>
+          <w:lang w:eastAsia="ko-KR"/>
+        </w:rPr>
+      </w:pPr>
+    </w:p>
+    <w:p>
+      <w:pPr>
+        <w:rPr>
+          <w:rFonts w:ascii="Monaco" w:hAnsi="Monaco"/>
+          <w:lang w:eastAsia="ko-KR"/>
+        </w:rPr>
+      </w:pPr>
+    </w:p>
+    <w:p>
+      <w:pPr>
+        <w:rPr>
+          <w:rFonts w:ascii="Monaco" w:hAnsi="Monaco"/>
+          <w:lang w:eastAsia="ko-KR"/>
+        </w:rPr>
+      </w:pPr>
+    </w:p>
+    <w:p>
+      <w:pPr>
+        <w:rPr>
+          <w:rFonts w:ascii="Monaco" w:hAnsi="Monaco"/>
+          <w:lang w:eastAsia="ko-KR"/>
+        </w:rPr>
+      </w:pPr>
+    </w:p>
+    <w:p>
+      <w:pPr>
+        <w:rPr>
+          <w:rFonts w:ascii="Monaco" w:hAnsi="Monaco"/>
+          <w:lang w:eastAsia="ko-KR"/>
+        </w:rPr>
+      </w:pPr>
+    </w:p>
+    <w:p>
+      <w:pPr>
+        <w:rPr>
+          <w:rFonts w:ascii="Monaco" w:hAnsi="Monaco"/>
+          <w:lang w:eastAsia="ko-KR"/>
+        </w:rPr>
+      </w:pPr>
+    </w:p>
+    <w:p>
+      <w:pPr>
+        <w:rPr>
+          <w:rFonts w:ascii="Monaco" w:hAnsi="Monaco"/>
+          <w:lang w:eastAsia="ko-KR"/>
+        </w:rPr>
+      </w:pPr>
+    </w:p>
+    <w:p>
+      <w:pPr>
+        <w:rPr>
+          <w:rFonts w:ascii="Monaco" w:hAnsi="Monaco"/>
+          <w:lang w:eastAsia="ko-KR"/>
+        </w:rPr>
+      </w:pPr>
+    </w:p>
+    <w:p>
+      <w:pPr>
+        <w:rPr>
+          <w:rFonts w:ascii="Monaco" w:hAnsi="Monaco"/>
+          <w:lang w:eastAsia="ko-KR"/>
+        </w:rPr>
+      </w:pPr>
+    </w:p>
+    <w:p>
+      <w:pPr>
+        <w:rPr>
+          <w:rFonts w:ascii="Monaco" w:hAnsi="Monaco"/>
+          <w:lang w:eastAsia="ko-KR"/>
+        </w:rPr>
+      </w:pPr>
+    </w:p>
+    <w:p>
+      <w:pPr>
+        <w:rPr>
+          <w:rFonts w:ascii="Monaco" w:hAnsi="Monaco"/>
+          <w:lang w:eastAsia="ko-KR"/>
+        </w:rPr>
+      </w:pPr>
+    </w:p>
+    <w:p>
+      <w:pPr>
+        <w:rPr>
+          <w:rFonts w:ascii="Monaco" w:hAnsi="Monaco"/>
+          <w:lang w:eastAsia="ko-KR"/>
+        </w:rPr>
+      </w:pPr>
+      <w:r>
+        <w:rPr>
+          <w:rFonts w:ascii="Monaco" w:hAnsi="Monaco" w:hint="eastAsia"/>
+          <w:highlight w:val="yellow"/>
+          <w:lang w:eastAsia="ko-KR"/>
+        </w:rPr>
+        <w:t>g</w:t>
+      </w:r>
+      <w:r>
+        <w:rPr>
+          <w:rFonts w:ascii="Monaco" w:hAnsi="Monaco"/>
+          <w:highlight w:val="yellow"/>
+          <w:lang w:eastAsia="ko-KR"/>
+        </w:rPr>
+        <w:t>it hub blog</w:t>
+      </w:r>
+      <w:r>
+        <w:rPr>
+          <w:rFonts w:ascii="Monaco" w:hAnsi="Monaco" w:hint="eastAsia"/>
+          <w:lang w:eastAsia="ko-KR"/>
+        </w:rPr>
+        <w:t xml:space="preserve"> </w:t>
+      </w:r>
+    </w:p>
+    <w:p>
+      <w:pPr>
+        <w:rPr>
+          <w:rFonts w:ascii="Monaco" w:hAnsi="Monaco"/>
+          <w:lang w:eastAsia="ko-KR"/>
+        </w:rPr>
+      </w:pPr>
+    </w:p>
+    <w:p>
+      <w:pPr>
+        <w:rPr>
+          <w:rFonts w:ascii="Monaco" w:hAnsi="Monaco"/>
+          <w:lang w:eastAsia="ko-KR"/>
+        </w:rPr>
+      </w:pPr>
+      <w:r>
+        <w:rPr>
+          <w:rFonts w:ascii="Monaco" w:hAnsi="Monaco" w:hint="eastAsia"/>
+          <w:highlight w:val="yellow"/>
+          <w:lang w:eastAsia="ko-KR"/>
+        </w:rPr>
+        <w:t>글</w:t>
+      </w:r>
+      <w:r>
+        <w:rPr>
+          <w:rFonts w:ascii="Monaco" w:hAnsi="Monaco" w:hint="eastAsia"/>
+          <w:highlight w:val="yellow"/>
+          <w:lang w:eastAsia="ko-KR"/>
+        </w:rPr>
+        <w:t xml:space="preserve"> </w:t>
+      </w:r>
+      <w:r>
+        <w:rPr>
+          <w:rFonts w:ascii="Monaco" w:hAnsi="Monaco" w:hint="eastAsia"/>
+          <w:highlight w:val="yellow"/>
+          <w:lang w:eastAsia="ko-KR"/>
+        </w:rPr>
+        <w:t>올리는</w:t>
+      </w:r>
+      <w:r>
+        <w:rPr>
+          <w:rFonts w:ascii="Monaco" w:hAnsi="Monaco" w:hint="eastAsia"/>
+          <w:highlight w:val="yellow"/>
+          <w:lang w:eastAsia="ko-KR"/>
+        </w:rPr>
+        <w:t xml:space="preserve"> </w:t>
+      </w:r>
+      <w:r>
+        <w:rPr>
+          <w:rFonts w:ascii="Monaco" w:hAnsi="Monaco" w:hint="eastAsia"/>
+          <w:highlight w:val="yellow"/>
+          <w:lang w:eastAsia="ko-KR"/>
+        </w:rPr>
+        <w:t>법</w:t>
+      </w:r>
+      <w:r>
+        <w:rPr>
+          <w:rFonts w:ascii="Monaco" w:hAnsi="Monaco" w:hint="eastAsia"/>
+          <w:highlight w:val="yellow"/>
+          <w:lang w:eastAsia="ko-KR"/>
+        </w:rPr>
+        <w:t>.</w:t>
+      </w:r>
+    </w:p>
+    <w:p>
+      <w:pPr>
+        <w:rPr>
+          <w:rFonts w:ascii="Monaco" w:hAnsi="Monaco"/>
+          <w:lang w:eastAsia="ko-KR"/>
+        </w:rPr>
+      </w:pPr>
+    </w:p>
+    <w:p>
+      <w:pPr>
+        <w:rPr>
+          <w:rFonts w:ascii="Monaco" w:hAnsi="Monaco"/>
+          <w:lang w:eastAsia="ko-KR"/>
+        </w:rPr>
+      </w:pPr>
+      <w:hyperlink r:id="rId25" w:history="1">
+        <w:r>
+          <w:rPr>
+            <w:rStyle w:val="a3"/>
+            <w:rFonts w:ascii="Monaco" w:hAnsi="Monaco"/>
+            <w:lang w:eastAsia="ko-KR"/>
+          </w:rPr>
+          <w:t>https://theorydb.github.io/envops/2019/05/22/envops-blog-how-to-use-md/</w:t>
+        </w:r>
+      </w:hyperlink>
+    </w:p>
+    <w:p>
+      <w:pPr>
+        <w:rPr>
+          <w:rFonts w:ascii="Monaco" w:hAnsi="Monaco"/>
+          <w:lang w:eastAsia="ko-KR"/>
+        </w:rPr>
+      </w:pPr>
+    </w:p>
+    <w:p>
+      <w:pPr>
+        <w:rPr>
+          <w:rFonts w:ascii="Monaco" w:hAnsi="Monaco"/>
+          <w:lang w:eastAsia="ko-KR"/>
+        </w:rPr>
+      </w:pPr>
+      <w:r>
+        <w:rPr>
+          <w:rFonts w:ascii="Monaco" w:hAnsi="Monaco" w:hint="eastAsia"/>
+          <w:lang w:eastAsia="ko-KR"/>
+        </w:rPr>
+        <w:t>마크다운</w:t>
+      </w:r>
+      <w:r>
+        <w:rPr>
+          <w:rFonts w:ascii="Monaco" w:hAnsi="Monaco" w:hint="eastAsia"/>
+          <w:lang w:eastAsia="ko-KR"/>
+        </w:rPr>
+        <w:t xml:space="preserve"> </w:t>
+      </w:r>
+      <w:r>
+        <w:rPr>
+          <w:rFonts w:ascii="Monaco" w:hAnsi="Monaco" w:hint="eastAsia"/>
+          <w:lang w:eastAsia="ko-KR"/>
+        </w:rPr>
+        <w:t>사용법</w:t>
+      </w:r>
+      <w:r>
+        <w:rPr>
+          <w:rFonts w:ascii="Monaco" w:hAnsi="Monaco" w:hint="eastAsia"/>
+          <w:lang w:eastAsia="ko-KR"/>
+        </w:rPr>
+        <w:t xml:space="preserve"> </w:t>
+      </w:r>
+      <w:r>
+        <w:rPr>
+          <w:rFonts w:ascii="Monaco" w:hAnsi="Monaco" w:hint="eastAsia"/>
+          <w:lang w:eastAsia="ko-KR"/>
+        </w:rPr>
+        <w:t>참조</w:t>
+      </w:r>
+      <w:r>
+        <w:rPr>
+          <w:rFonts w:ascii="Monaco" w:hAnsi="Monaco" w:hint="eastAsia"/>
+          <w:lang w:eastAsia="ko-KR"/>
+        </w:rPr>
+        <w:t>.</w:t>
+      </w:r>
+    </w:p>
+    <w:p>
+      <w:pPr>
+        <w:rPr>
+          <w:rFonts w:ascii="Monaco" w:hAnsi="Monaco"/>
+          <w:lang w:eastAsia="ko-KR"/>
+        </w:rPr>
+      </w:pPr>
+    </w:p>
+    <w:p>
+      <w:pPr>
+        <w:rPr>
+          <w:rFonts w:ascii="Monaco" w:hAnsi="Monaco"/>
+          <w:lang w:eastAsia="ko-KR"/>
+        </w:rPr>
+      </w:pPr>
+      <w:r>
+        <w:rPr>
+          <w:rFonts w:ascii="Monaco" w:hAnsi="Monaco" w:hint="eastAsia"/>
+          <w:lang w:eastAsia="ko-KR"/>
+        </w:rPr>
+        <w:t>먼저</w:t>
+      </w:r>
+      <w:r>
+        <w:rPr>
+          <w:rFonts w:ascii="Monaco" w:hAnsi="Monaco" w:hint="eastAsia"/>
+          <w:lang w:eastAsia="ko-KR"/>
+        </w:rPr>
+        <w:t xml:space="preserve"> </w:t>
+      </w:r>
+      <w:r>
+        <w:rPr>
+          <w:rFonts w:ascii="Monaco" w:hAnsi="Monaco" w:hint="eastAsia"/>
+          <w:lang w:eastAsia="ko-KR"/>
+        </w:rPr>
+        <w:t>주피터</w:t>
+      </w:r>
+      <w:r>
+        <w:rPr>
+          <w:rFonts w:ascii="Monaco" w:hAnsi="Monaco" w:hint="eastAsia"/>
+          <w:lang w:eastAsia="ko-KR"/>
+        </w:rPr>
+        <w:t xml:space="preserve"> </w:t>
+      </w:r>
+      <w:r>
+        <w:rPr>
+          <w:rFonts w:ascii="Monaco" w:hAnsi="Monaco" w:hint="eastAsia"/>
+          <w:lang w:eastAsia="ko-KR"/>
+        </w:rPr>
+        <w:t>파이썬</w:t>
+      </w:r>
+      <w:r>
+        <w:rPr>
+          <w:rFonts w:ascii="Monaco" w:hAnsi="Monaco" w:hint="eastAsia"/>
+          <w:lang w:eastAsia="ko-KR"/>
+        </w:rPr>
+        <w:t xml:space="preserve"> </w:t>
+      </w:r>
+      <w:r>
+        <w:rPr>
+          <w:rFonts w:ascii="Monaco" w:hAnsi="Monaco" w:hint="eastAsia"/>
+          <w:lang w:eastAsia="ko-KR"/>
+        </w:rPr>
+        <w:t>내용을</w:t>
+      </w:r>
+      <w:r>
+        <w:rPr>
+          <w:rFonts w:ascii="Monaco" w:hAnsi="Monaco" w:hint="eastAsia"/>
+          <w:lang w:eastAsia="ko-KR"/>
+        </w:rPr>
+        <w:t xml:space="preserve"> </w:t>
+      </w:r>
+      <w:r>
+        <w:rPr>
+          <w:rFonts w:ascii="Monaco" w:hAnsi="Monaco" w:hint="eastAsia"/>
+          <w:lang w:eastAsia="ko-KR"/>
+        </w:rPr>
+        <w:t>사이트에</w:t>
+      </w:r>
+      <w:r>
+        <w:rPr>
+          <w:rFonts w:ascii="Monaco" w:hAnsi="Monaco" w:hint="eastAsia"/>
+          <w:lang w:eastAsia="ko-KR"/>
+        </w:rPr>
+        <w:t xml:space="preserve"> </w:t>
+      </w:r>
+      <w:r>
+        <w:rPr>
+          <w:rFonts w:ascii="Monaco" w:hAnsi="Monaco" w:hint="eastAsia"/>
+          <w:lang w:eastAsia="ko-KR"/>
+        </w:rPr>
+        <w:t>올리는</w:t>
+      </w:r>
+      <w:r>
+        <w:rPr>
+          <w:rFonts w:ascii="Monaco" w:hAnsi="Monaco" w:hint="eastAsia"/>
+          <w:lang w:eastAsia="ko-KR"/>
+        </w:rPr>
+        <w:t xml:space="preserve"> </w:t>
+      </w:r>
+      <w:r>
+        <w:rPr>
+          <w:rFonts w:ascii="Monaco" w:hAnsi="Monaco" w:hint="eastAsia"/>
+          <w:lang w:eastAsia="ko-KR"/>
+        </w:rPr>
+        <w:t>방법을</w:t>
+      </w:r>
+      <w:r>
+        <w:rPr>
+          <w:rFonts w:ascii="Monaco" w:hAnsi="Monaco" w:hint="eastAsia"/>
+          <w:lang w:eastAsia="ko-KR"/>
+        </w:rPr>
+        <w:t xml:space="preserve"> </w:t>
+      </w:r>
+      <w:r>
+        <w:rPr>
+          <w:rFonts w:ascii="Monaco" w:hAnsi="Monaco" w:hint="eastAsia"/>
+          <w:lang w:eastAsia="ko-KR"/>
+        </w:rPr>
+        <w:t>정리해보겠다</w:t>
+      </w:r>
+      <w:r>
+        <w:rPr>
+          <w:rFonts w:ascii="Monaco" w:hAnsi="Monaco" w:hint="eastAsia"/>
+          <w:lang w:eastAsia="ko-KR"/>
+        </w:rPr>
+        <w:t>.</w:t>
+      </w:r>
+    </w:p>
+    <w:p>
+      <w:pPr>
+        <w:rPr>
+          <w:rFonts w:ascii="Monaco" w:hAnsi="Monaco"/>
+          <w:lang w:eastAsia="ko-KR"/>
+        </w:rPr>
+      </w:pPr>
+    </w:p>
+    <w:p>
+      <w:pPr>
+        <w:pStyle w:val="a4"/>
+        <w:numPr>
+          <w:ilvl w:val="0"/>
+          <w:numId w:val="7"/>
+        </w:numPr>
+        <w:ind w:leftChars="0"/>
+        <w:rPr>
+          <w:rFonts w:ascii="Monaco" w:hAnsi="Monaco"/>
+          <w:lang w:eastAsia="ko-KR"/>
+        </w:rPr>
+      </w:pPr>
+      <w:r>
+        <w:rPr>
+          <w:rFonts w:ascii="Monaco" w:hAnsi="Monaco" w:hint="eastAsia"/>
+          <w:lang w:eastAsia="ko-KR"/>
+        </w:rPr>
+        <w:t>먼저</w:t>
+      </w:r>
+    </w:p>
+    <w:p>
+      <w:pPr>
+        <w:widowControl/>
+        <w:shd w:val="clear" w:color="auto" w:fill="263238"/>
+        <w:tabs>
+          <w:tab w:val="left" w:pos="916"/>
+          <w:tab w:val="left" w:pos="1832"/>
+          <w:tab w:val="left" w:pos="2748"/>
+          <w:tab w:val="left" w:pos="3664"/>
+          <w:tab w:val="left" w:pos="4580"/>
+          <w:tab w:val="left" w:pos="5496"/>
+          <w:tab w:val="left" w:pos="6412"/>
+          <w:tab w:val="left" w:pos="7328"/>
+          <w:tab w:val="left" w:pos="8244"/>
+          <w:tab w:val="left" w:pos="9160"/>
+          <w:tab w:val="left" w:pos="10076"/>
+          <w:tab w:val="left" w:pos="10992"/>
+          <w:tab w:val="left" w:pos="11908"/>
+          <w:tab w:val="left" w:pos="12824"/>
+          <w:tab w:val="left" w:pos="13740"/>
+          <w:tab w:val="left" w:pos="14656"/>
+        </w:tabs>
+        <w:wordWrap/>
+        <w:autoSpaceDE/>
+        <w:autoSpaceDN/>
+        <w:jc w:val="left"/>
+        <w:rPr>
+          <w:rFonts w:ascii="Monaco" w:eastAsia="Times New Roman" w:hAnsi="Monaco" w:cs="Courier New"/>
+          <w:color w:val="EEFFFF"/>
+          <w:kern w:val="0"/>
+          <w:sz w:val="18"/>
+          <w:szCs w:val="18"/>
+        </w:rPr>
+      </w:pPr>
+      <w:proofErr w:type="spellStart"/>
+      <w:r>
+        <w:rPr>
+          <w:rFonts w:ascii="Monaco" w:eastAsia="Times New Roman" w:hAnsi="Monaco" w:cs="Courier New"/>
+          <w:color w:val="EEFFFF"/>
+          <w:kern w:val="0"/>
+          <w:szCs w:val="20"/>
+        </w:rPr>
+        <w:t>jupyter</w:t>
+      </w:r>
+      <w:proofErr w:type="spellEnd"/>
+      <w:r>
+        <w:rPr>
+          <w:rFonts w:ascii="Monaco" w:eastAsia="Times New Roman" w:hAnsi="Monaco" w:cs="Courier New"/>
+          <w:color w:val="EEFFFF"/>
+          <w:kern w:val="0"/>
+          <w:szCs w:val="20"/>
+        </w:rPr>
+        <w:t xml:space="preserve"> </w:t>
+      </w:r>
+      <w:proofErr w:type="spellStart"/>
+      <w:r>
+        <w:rPr>
+          <w:rFonts w:ascii="Monaco" w:eastAsia="Times New Roman" w:hAnsi="Monaco" w:cs="Courier New"/>
+          <w:color w:val="EEFFFF"/>
+          <w:kern w:val="0"/>
+          <w:szCs w:val="20"/>
+        </w:rPr>
+        <w:t>nbconvert</w:t>
+      </w:r>
+      <w:proofErr w:type="spellEnd"/>
+      <w:r>
+        <w:rPr>
+          <w:rFonts w:ascii="Monaco" w:eastAsia="Times New Roman" w:hAnsi="Monaco" w:cs="Courier New"/>
+          <w:color w:val="EEFFFF"/>
+          <w:kern w:val="0"/>
+          <w:szCs w:val="20"/>
+        </w:rPr>
+        <w:t xml:space="preserve"> --to markdown </w:t>
+      </w:r>
+      <w:proofErr w:type="spellStart"/>
+      <w:proofErr w:type="gramStart"/>
+      <w:r>
+        <w:rPr>
+          <w:rFonts w:ascii="Monaco" w:eastAsia="Times New Roman" w:hAnsi="Monaco" w:cs="Courier New"/>
+          <w:color w:val="EEFFFF"/>
+          <w:kern w:val="0"/>
+          <w:szCs w:val="20"/>
+        </w:rPr>
+        <w:t>notebook.ipynb</w:t>
+      </w:r>
+      <w:proofErr w:type="spellEnd"/>
+      <w:proofErr w:type="gramEnd"/>
+    </w:p>
+    <w:p>
+      <w:pPr>
+        <w:rPr>
+          <w:rFonts w:ascii="Monaco" w:hAnsi="Monaco"/>
+          <w:lang w:eastAsia="ko-KR"/>
+        </w:rPr>
+      </w:pPr>
+      <w:r>
+        <w:rPr>
+          <w:rFonts w:ascii="Monaco" w:hAnsi="Monaco" w:hint="eastAsia"/>
+          <w:lang w:eastAsia="ko-KR"/>
+        </w:rPr>
+        <w:t>로</w:t>
+      </w:r>
+      <w:r>
+        <w:rPr>
+          <w:rFonts w:ascii="Monaco" w:hAnsi="Monaco" w:hint="eastAsia"/>
+          <w:lang w:eastAsia="ko-KR"/>
+        </w:rPr>
+        <w:t xml:space="preserve"> </w:t>
+      </w:r>
+      <w:r>
+        <w:rPr>
+          <w:rFonts w:ascii="Monaco" w:hAnsi="Monaco" w:hint="eastAsia"/>
+          <w:lang w:eastAsia="ko-KR"/>
+        </w:rPr>
+        <w:t>먼저</w:t>
+      </w:r>
+      <w:r>
+        <w:rPr>
+          <w:rFonts w:ascii="Monaco" w:hAnsi="Monaco" w:hint="eastAsia"/>
+          <w:lang w:eastAsia="ko-KR"/>
+        </w:rPr>
+        <w:t xml:space="preserve"> </w:t>
+      </w:r>
+      <w:r>
+        <w:rPr>
+          <w:rFonts w:ascii="Monaco" w:hAnsi="Monaco" w:hint="eastAsia"/>
+          <w:lang w:eastAsia="ko-KR"/>
+        </w:rPr>
+        <w:t>마크다운</w:t>
+      </w:r>
+      <w:r>
+        <w:rPr>
+          <w:rFonts w:ascii="Monaco" w:hAnsi="Monaco" w:hint="eastAsia"/>
+          <w:lang w:eastAsia="ko-KR"/>
+        </w:rPr>
+        <w:t xml:space="preserve"> </w:t>
+      </w:r>
+      <w:r>
+        <w:rPr>
+          <w:rFonts w:ascii="Monaco" w:hAnsi="Monaco" w:hint="eastAsia"/>
+          <w:lang w:eastAsia="ko-KR"/>
+        </w:rPr>
+        <w:t>만들어주면</w:t>
+      </w:r>
+      <w:r>
+        <w:rPr>
+          <w:rFonts w:ascii="Monaco" w:hAnsi="Monaco" w:hint="eastAsia"/>
+          <w:lang w:eastAsia="ko-KR"/>
+        </w:rPr>
+        <w:t>,</w:t>
+      </w:r>
+      <w:r>
+        <w:rPr>
+          <w:rFonts w:ascii="Monaco" w:hAnsi="Monaco"/>
+          <w:lang w:eastAsia="ko-KR"/>
+        </w:rPr>
+        <w:t xml:space="preserve"> </w:t>
+      </w:r>
+      <w:r>
+        <w:rPr>
+          <w:rFonts w:ascii="Monaco" w:hAnsi="Monaco" w:hint="eastAsia"/>
+          <w:lang w:eastAsia="ko-KR"/>
+        </w:rPr>
+        <w:t>파일이</w:t>
+      </w:r>
+      <w:r>
+        <w:rPr>
+          <w:rFonts w:ascii="Monaco" w:hAnsi="Monaco" w:hint="eastAsia"/>
+          <w:lang w:eastAsia="ko-KR"/>
+        </w:rPr>
+        <w:t xml:space="preserve"> </w:t>
+      </w:r>
+      <w:r>
+        <w:rPr>
+          <w:rFonts w:ascii="Monaco" w:hAnsi="Monaco" w:hint="eastAsia"/>
+          <w:lang w:eastAsia="ko-KR"/>
+        </w:rPr>
+        <w:t>두개가</w:t>
+      </w:r>
+      <w:r>
+        <w:rPr>
+          <w:rFonts w:ascii="Monaco" w:hAnsi="Monaco" w:hint="eastAsia"/>
+          <w:lang w:eastAsia="ko-KR"/>
+        </w:rPr>
+        <w:t xml:space="preserve"> </w:t>
+      </w:r>
+      <w:r>
+        <w:rPr>
+          <w:rFonts w:ascii="Monaco" w:hAnsi="Monaco" w:hint="eastAsia"/>
+          <w:lang w:eastAsia="ko-KR"/>
+        </w:rPr>
+        <w:t>만들어지는데</w:t>
+      </w:r>
+    </w:p>
+    <w:p>
+      <w:pPr>
+        <w:widowControl/>
+        <w:numPr>
+          <w:ilvl w:val="0"/>
+          <w:numId w:val="6"/>
+        </w:numPr>
+        <w:shd w:val="clear" w:color="auto" w:fill="F3F6F6"/>
+        <w:wordWrap/>
+        <w:autoSpaceDE/>
+        <w:autoSpaceDN/>
+        <w:spacing w:before="100" w:beforeAutospacing="1" w:after="120"/>
+        <w:jc w:val="left"/>
+        <w:rPr>
+          <w:rFonts w:ascii="Roboto" w:eastAsia="Times New Roman" w:hAnsi="Roboto" w:cs="Times New Roman"/>
+          <w:color w:val="40514E"/>
+          <w:kern w:val="0"/>
+          <w:sz w:val="24"/>
+        </w:rPr>
+      </w:pPr>
+      <w:r>
+        <w:rPr>
+          <w:rFonts w:ascii="Monaco" w:eastAsia="Times New Roman" w:hAnsi="Monaco" w:cs="Courier New"/>
+          <w:color w:val="40514E"/>
+          <w:kern w:val="0"/>
+          <w:sz w:val="19"/>
+          <w:szCs w:val="19"/>
+          <w:shd w:val="clear" w:color="auto" w:fill="FAFAFA"/>
+        </w:rPr>
+        <w:t>notebook.md</w:t>
+      </w:r>
+      <w:r>
+        <w:rPr>
+          <w:rFonts w:ascii="Roboto" w:eastAsia="Times New Roman" w:hAnsi="Roboto" w:cs="Times New Roman"/>
+          <w:color w:val="40514E"/>
+          <w:kern w:val="0"/>
+          <w:sz w:val="24"/>
+        </w:rPr>
+        <w:t xml:space="preserve"> : </w:t>
+      </w:r>
+      <w:proofErr w:type="spellStart"/>
+      <w:r>
+        <w:rPr>
+          <w:rFonts w:ascii="Roboto" w:eastAsia="Times New Roman" w:hAnsi="Roboto" w:cs="Times New Roman"/>
+          <w:color w:val="40514E"/>
+          <w:kern w:val="0"/>
+          <w:sz w:val="24"/>
+        </w:rPr>
+        <w:t>jupyter</w:t>
+      </w:r>
+      <w:proofErr w:type="spellEnd"/>
+      <w:r>
+        <w:rPr>
+          <w:rFonts w:ascii="Roboto" w:eastAsia="Times New Roman" w:hAnsi="Roboto" w:cs="Times New Roman"/>
+          <w:color w:val="40514E"/>
+          <w:kern w:val="0"/>
+          <w:sz w:val="24"/>
+        </w:rPr>
+        <w:t xml:space="preserve"> notebook </w:t>
+      </w:r>
+      <w:r>
+        <w:rPr>
+          <w:rFonts w:ascii="맑은 고딕" w:eastAsia="맑은 고딕" w:hAnsi="맑은 고딕" w:cs="맑은 고딕" w:hint="eastAsia"/>
+          <w:color w:val="40514E"/>
+          <w:kern w:val="0"/>
+          <w:sz w:val="24"/>
+        </w:rPr>
+        <w:t>파일을</w:t>
+      </w:r>
+      <w:r>
+        <w:rPr>
+          <w:rFonts w:ascii="Roboto" w:eastAsia="Times New Roman" w:hAnsi="Roboto" w:cs="Times New Roman"/>
+          <w:color w:val="40514E"/>
+          <w:kern w:val="0"/>
+          <w:sz w:val="24"/>
+        </w:rPr>
+        <w:t xml:space="preserve"> </w:t>
+      </w:r>
+      <w:r>
+        <w:rPr>
+          <w:rFonts w:ascii="맑은 고딕" w:eastAsia="맑은 고딕" w:hAnsi="맑은 고딕" w:cs="맑은 고딕" w:hint="eastAsia"/>
+          <w:color w:val="40514E"/>
+          <w:kern w:val="0"/>
+          <w:sz w:val="24"/>
+        </w:rPr>
+        <w:t>깃헙</w:t>
+      </w:r>
+      <w:r>
+        <w:rPr>
+          <w:rFonts w:ascii="Roboto" w:eastAsia="Times New Roman" w:hAnsi="Roboto" w:cs="Times New Roman"/>
+          <w:color w:val="40514E"/>
+          <w:kern w:val="0"/>
+          <w:sz w:val="24"/>
+        </w:rPr>
+        <w:t xml:space="preserve"> </w:t>
+      </w:r>
+      <w:r>
+        <w:rPr>
+          <w:rFonts w:ascii="맑은 고딕" w:eastAsia="맑은 고딕" w:hAnsi="맑은 고딕" w:cs="맑은 고딕" w:hint="eastAsia"/>
+          <w:color w:val="40514E"/>
+          <w:kern w:val="0"/>
+          <w:sz w:val="24"/>
+        </w:rPr>
+        <w:t>블로그</w:t>
+      </w:r>
+      <w:r>
+        <w:rPr>
+          <w:rFonts w:ascii="Roboto" w:eastAsia="Times New Roman" w:hAnsi="Roboto" w:cs="Times New Roman"/>
+          <w:color w:val="40514E"/>
+          <w:kern w:val="0"/>
+          <w:sz w:val="24"/>
+        </w:rPr>
+        <w:t xml:space="preserve"> </w:t>
+      </w:r>
+      <w:r>
+        <w:rPr>
+          <w:rFonts w:ascii="맑은 고딕" w:eastAsia="맑은 고딕" w:hAnsi="맑은 고딕" w:cs="맑은 고딕" w:hint="eastAsia"/>
+          <w:color w:val="40514E"/>
+          <w:kern w:val="0"/>
+          <w:sz w:val="24"/>
+        </w:rPr>
+        <w:t>양식에</w:t>
+      </w:r>
+      <w:r>
+        <w:rPr>
+          <w:rFonts w:ascii="Roboto" w:eastAsia="Times New Roman" w:hAnsi="Roboto" w:cs="Times New Roman"/>
+          <w:color w:val="40514E"/>
+          <w:kern w:val="0"/>
+          <w:sz w:val="24"/>
+        </w:rPr>
+        <w:t xml:space="preserve"> </w:t>
+      </w:r>
+      <w:r>
+        <w:rPr>
+          <w:rFonts w:ascii="맑은 고딕" w:eastAsia="맑은 고딕" w:hAnsi="맑은 고딕" w:cs="맑은 고딕" w:hint="eastAsia"/>
+          <w:color w:val="40514E"/>
+          <w:kern w:val="0"/>
+          <w:sz w:val="24"/>
+        </w:rPr>
+        <w:t>맞춘</w:t>
+      </w:r>
+      <w:r>
+        <w:rPr>
+          <w:rFonts w:ascii="Roboto" w:eastAsia="Times New Roman" w:hAnsi="Roboto" w:cs="Times New Roman"/>
+          <w:color w:val="40514E"/>
+          <w:kern w:val="0"/>
+          <w:sz w:val="24"/>
+        </w:rPr>
+        <w:t xml:space="preserve"> markdown </w:t>
+      </w:r>
+      <w:r>
+        <w:rPr>
+          <w:rFonts w:ascii="맑은 고딕" w:eastAsia="맑은 고딕" w:hAnsi="맑은 고딕" w:cs="맑은 고딕" w:hint="eastAsia"/>
+          <w:color w:val="40514E"/>
+          <w:kern w:val="0"/>
+          <w:sz w:val="24"/>
+        </w:rPr>
+        <w:t>파</w:t>
+      </w:r>
+      <w:r>
+        <w:rPr>
+          <w:rFonts w:ascii="맑은 고딕" w:eastAsia="맑은 고딕" w:hAnsi="맑은 고딕" w:cs="맑은 고딕"/>
+          <w:color w:val="40514E"/>
+          <w:kern w:val="0"/>
+          <w:sz w:val="24"/>
+        </w:rPr>
+        <w:t>일</w:t>
+      </w:r>
+    </w:p>
+    <w:p>
+      <w:pPr>
+        <w:widowControl/>
+        <w:numPr>
+          <w:ilvl w:val="0"/>
+          <w:numId w:val="6"/>
+        </w:numPr>
+        <w:shd w:val="clear" w:color="auto" w:fill="F3F6F6"/>
+        <w:wordWrap/>
+        <w:autoSpaceDE/>
+        <w:autoSpaceDN/>
+        <w:spacing w:before="100" w:beforeAutospacing="1" w:after="120"/>
+        <w:jc w:val="left"/>
+        <w:rPr>
+          <w:rFonts w:ascii="Roboto" w:eastAsia="Times New Roman" w:hAnsi="Roboto" w:cs="Times New Roman"/>
+          <w:color w:val="40514E"/>
+          <w:kern w:val="0"/>
+          <w:sz w:val="24"/>
+        </w:rPr>
+      </w:pPr>
+      <w:proofErr w:type="spellStart"/>
+      <w:r>
+        <w:rPr>
+          <w:rFonts w:ascii="Monaco" w:eastAsia="Times New Roman" w:hAnsi="Monaco" w:cs="Courier New"/>
+          <w:color w:val="40514E"/>
+          <w:kern w:val="0"/>
+          <w:sz w:val="19"/>
+          <w:szCs w:val="19"/>
+          <w:shd w:val="clear" w:color="auto" w:fill="FAFAFA"/>
+        </w:rPr>
+        <w:t>notebook_files</w:t>
+      </w:r>
+      <w:proofErr w:type="spellEnd"/>
+      <w:r>
+        <w:rPr>
+          <w:rFonts w:ascii="Roboto" w:eastAsia="Times New Roman" w:hAnsi="Roboto" w:cs="Times New Roman"/>
+          <w:color w:val="40514E"/>
+          <w:kern w:val="0"/>
+          <w:sz w:val="24"/>
+        </w:rPr>
+        <w:t xml:space="preserve"> : </w:t>
+      </w:r>
+      <w:proofErr w:type="spellStart"/>
+      <w:r>
+        <w:rPr>
+          <w:rFonts w:ascii="Roboto" w:eastAsia="Times New Roman" w:hAnsi="Roboto" w:cs="Times New Roman"/>
+          <w:color w:val="40514E"/>
+          <w:kern w:val="0"/>
+          <w:sz w:val="24"/>
+        </w:rPr>
+        <w:t>jupyter</w:t>
+      </w:r>
+      <w:proofErr w:type="spellEnd"/>
+      <w:r>
+        <w:rPr>
+          <w:rFonts w:ascii="Roboto" w:eastAsia="Times New Roman" w:hAnsi="Roboto" w:cs="Times New Roman"/>
+          <w:color w:val="40514E"/>
+          <w:kern w:val="0"/>
+          <w:sz w:val="24"/>
+        </w:rPr>
+        <w:t xml:space="preserve"> notebook</w:t>
+      </w:r>
+      <w:r>
+        <w:rPr>
+          <w:rFonts w:ascii="맑은 고딕" w:eastAsia="맑은 고딕" w:hAnsi="맑은 고딕" w:cs="맑은 고딕" w:hint="eastAsia"/>
+          <w:color w:val="40514E"/>
+          <w:kern w:val="0"/>
+          <w:sz w:val="24"/>
+        </w:rPr>
+        <w:t>에서</w:t>
+      </w:r>
+      <w:r>
+        <w:rPr>
+          <w:rFonts w:ascii="Roboto" w:eastAsia="Times New Roman" w:hAnsi="Roboto" w:cs="Times New Roman"/>
+          <w:color w:val="40514E"/>
+          <w:kern w:val="0"/>
+          <w:sz w:val="24"/>
+        </w:rPr>
+        <w:t xml:space="preserve"> </w:t>
+      </w:r>
+      <w:r>
+        <w:rPr>
+          <w:rFonts w:ascii="맑은 고딕" w:eastAsia="맑은 고딕" w:hAnsi="맑은 고딕" w:cs="맑은 고딕" w:hint="eastAsia"/>
+          <w:color w:val="40514E"/>
+          <w:kern w:val="0"/>
+          <w:sz w:val="24"/>
+        </w:rPr>
+        <w:t>사용되었던</w:t>
+      </w:r>
+      <w:r>
+        <w:rPr>
+          <w:rFonts w:ascii="Roboto" w:eastAsia="Times New Roman" w:hAnsi="Roboto" w:cs="Times New Roman"/>
+          <w:color w:val="40514E"/>
+          <w:kern w:val="0"/>
+          <w:sz w:val="24"/>
+        </w:rPr>
+        <w:t xml:space="preserve"> </w:t>
+      </w:r>
+      <w:r>
+        <w:rPr>
+          <w:rFonts w:ascii="맑은 고딕" w:eastAsia="맑은 고딕" w:hAnsi="맑은 고딕" w:cs="맑은 고딕" w:hint="eastAsia"/>
+          <w:color w:val="40514E"/>
+          <w:kern w:val="0"/>
+          <w:sz w:val="24"/>
+        </w:rPr>
+        <w:t>모든</w:t>
+      </w:r>
+      <w:r>
+        <w:rPr>
+          <w:rFonts w:ascii="Roboto" w:eastAsia="Times New Roman" w:hAnsi="Roboto" w:cs="Times New Roman"/>
+          <w:color w:val="40514E"/>
+          <w:kern w:val="0"/>
+          <w:sz w:val="24"/>
+        </w:rPr>
+        <w:t xml:space="preserve"> </w:t>
+      </w:r>
+      <w:r>
+        <w:rPr>
+          <w:rFonts w:ascii="맑은 고딕" w:eastAsia="맑은 고딕" w:hAnsi="맑은 고딕" w:cs="맑은 고딕" w:hint="eastAsia"/>
+          <w:color w:val="40514E"/>
+          <w:kern w:val="0"/>
+          <w:sz w:val="24"/>
+        </w:rPr>
+        <w:t>사진이</w:t>
+      </w:r>
+      <w:r>
+        <w:rPr>
+          <w:rFonts w:ascii="Roboto" w:eastAsia="Times New Roman" w:hAnsi="Roboto" w:cs="Times New Roman"/>
+          <w:color w:val="40514E"/>
+          <w:kern w:val="0"/>
+          <w:sz w:val="24"/>
+        </w:rPr>
+        <w:t xml:space="preserve"> </w:t>
+      </w:r>
+      <w:r>
+        <w:rPr>
+          <w:rFonts w:ascii="맑은 고딕" w:eastAsia="맑은 고딕" w:hAnsi="맑은 고딕" w:cs="맑은 고딕" w:hint="eastAsia"/>
+          <w:color w:val="40514E"/>
+          <w:kern w:val="0"/>
+          <w:sz w:val="24"/>
+        </w:rPr>
+        <w:t>들어있는</w:t>
+      </w:r>
+      <w:r>
+        <w:rPr>
+          <w:rFonts w:ascii="Roboto" w:eastAsia="Times New Roman" w:hAnsi="Roboto" w:cs="Times New Roman"/>
+          <w:color w:val="40514E"/>
+          <w:kern w:val="0"/>
+          <w:sz w:val="24"/>
+        </w:rPr>
+        <w:t xml:space="preserve"> </w:t>
+      </w:r>
+      <w:r>
+        <w:rPr>
+          <w:rFonts w:ascii="맑은 고딕" w:eastAsia="맑은 고딕" w:hAnsi="맑은 고딕" w:cs="맑은 고딕" w:hint="eastAsia"/>
+          <w:color w:val="40514E"/>
+          <w:kern w:val="0"/>
+          <w:sz w:val="24"/>
+        </w:rPr>
+        <w:t>파일</w:t>
+      </w:r>
+      <w:r>
+        <w:rPr>
+          <w:rFonts w:ascii="Roboto" w:eastAsia="Times New Roman" w:hAnsi="Roboto" w:cs="Times New Roman"/>
+          <w:color w:val="40514E"/>
+          <w:kern w:val="0"/>
+          <w:sz w:val="24"/>
+        </w:rPr>
+        <w:t> </w:t>
+      </w:r>
+      <w:r>
+        <w:rPr>
+          <w:rFonts w:ascii="Monaco" w:eastAsia="Times New Roman" w:hAnsi="Monaco" w:cs="Courier New"/>
+          <w:color w:val="40514E"/>
+          <w:kern w:val="0"/>
+          <w:sz w:val="19"/>
+          <w:szCs w:val="19"/>
+          <w:shd w:val="clear" w:color="auto" w:fill="FAFAFA"/>
+        </w:rPr>
+        <w:t>notebook.md</w:t>
+      </w:r>
+      <w:r>
+        <w:rPr>
+          <w:rFonts w:ascii="Roboto" w:eastAsia="Times New Roman" w:hAnsi="Roboto" w:cs="Times New Roman"/>
+          <w:color w:val="40514E"/>
+          <w:kern w:val="0"/>
+          <w:sz w:val="24"/>
+        </w:rPr>
+        <w:t> </w:t>
+      </w:r>
+      <w:r>
+        <w:rPr>
+          <w:rFonts w:ascii="맑은 고딕" w:eastAsia="맑은 고딕" w:hAnsi="맑은 고딕" w:cs="맑은 고딕" w:hint="eastAsia"/>
+          <w:color w:val="40514E"/>
+          <w:kern w:val="0"/>
+          <w:sz w:val="24"/>
+        </w:rPr>
+        <w:t>파일을</w:t>
+      </w:r>
+      <w:r>
+        <w:rPr>
+          <w:rFonts w:ascii="Roboto" w:eastAsia="Times New Roman" w:hAnsi="Roboto" w:cs="Times New Roman"/>
+          <w:color w:val="40514E"/>
+          <w:kern w:val="0"/>
+          <w:sz w:val="24"/>
+        </w:rPr>
+        <w:t> </w:t>
+      </w:r>
+      <w:r>
+        <w:rPr>
+          <w:rFonts w:ascii="Monaco" w:eastAsia="Times New Roman" w:hAnsi="Monaco" w:cs="Courier New"/>
+          <w:color w:val="40514E"/>
+          <w:kern w:val="0"/>
+          <w:sz w:val="19"/>
+          <w:szCs w:val="19"/>
+          <w:shd w:val="clear" w:color="auto" w:fill="FAFAFA"/>
+        </w:rPr>
+        <w:t>_posts</w:t>
+      </w:r>
+      <w:r>
+        <w:rPr>
+          <w:rFonts w:ascii="맑은 고딕" w:eastAsia="맑은 고딕" w:hAnsi="맑은 고딕" w:cs="맑은 고딕" w:hint="eastAsia"/>
+          <w:color w:val="40514E"/>
+          <w:kern w:val="0"/>
+          <w:sz w:val="24"/>
+        </w:rPr>
+        <w:t>폴더로</w:t>
+      </w:r>
+      <w:r>
+        <w:rPr>
+          <w:rFonts w:ascii="Roboto" w:eastAsia="Times New Roman" w:hAnsi="Roboto" w:cs="Times New Roman"/>
+          <w:color w:val="40514E"/>
+          <w:kern w:val="0"/>
+          <w:sz w:val="24"/>
+        </w:rPr>
+        <w:t xml:space="preserve"> </w:t>
+      </w:r>
+      <w:r>
+        <w:rPr>
+          <w:rFonts w:ascii="맑은 고딕" w:eastAsia="맑은 고딕" w:hAnsi="맑은 고딕" w:cs="맑은 고딕" w:hint="eastAsia"/>
+          <w:color w:val="40514E"/>
+          <w:kern w:val="0"/>
+          <w:sz w:val="24"/>
+        </w:rPr>
+        <w:t>옮긴다</w:t>
+      </w:r>
+      <w:r>
+        <w:rPr>
+          <w:rFonts w:ascii="Roboto" w:eastAsia="Times New Roman" w:hAnsi="Roboto" w:cs="Times New Roman"/>
+          <w:color w:val="40514E"/>
+          <w:kern w:val="0"/>
+          <w:sz w:val="24"/>
+        </w:rPr>
+        <w:t xml:space="preserve">. </w:t>
+      </w:r>
+      <w:r>
+        <w:rPr>
+          <w:rFonts w:ascii="맑은 고딕" w:eastAsia="맑은 고딕" w:hAnsi="맑은 고딕" w:cs="맑은 고딕" w:hint="eastAsia"/>
+          <w:color w:val="40514E"/>
+          <w:kern w:val="0"/>
+          <w:sz w:val="24"/>
+        </w:rPr>
+        <w:t>다음과</w:t>
+      </w:r>
+      <w:r>
+        <w:rPr>
+          <w:rFonts w:ascii="Roboto" w:eastAsia="Times New Roman" w:hAnsi="Roboto" w:cs="Times New Roman"/>
+          <w:color w:val="40514E"/>
+          <w:kern w:val="0"/>
+          <w:sz w:val="24"/>
+        </w:rPr>
+        <w:t xml:space="preserve"> </w:t>
+      </w:r>
+      <w:r>
+        <w:rPr>
+          <w:rFonts w:ascii="맑은 고딕" w:eastAsia="맑은 고딕" w:hAnsi="맑은 고딕" w:cs="맑은 고딕" w:hint="eastAsia"/>
+          <w:color w:val="40514E"/>
+          <w:kern w:val="0"/>
+          <w:sz w:val="24"/>
+        </w:rPr>
+        <w:t>같이</w:t>
+      </w:r>
+      <w:r>
+        <w:rPr>
+          <w:rFonts w:ascii="Roboto" w:eastAsia="Times New Roman" w:hAnsi="Roboto" w:cs="Times New Roman"/>
+          <w:color w:val="40514E"/>
+          <w:kern w:val="0"/>
+          <w:sz w:val="24"/>
+        </w:rPr>
+        <w:t xml:space="preserve"> title, data, categories</w:t>
+      </w:r>
+      <w:r>
+        <w:rPr>
+          <w:rFonts w:ascii="맑은 고딕" w:eastAsia="맑은 고딕" w:hAnsi="맑은 고딕" w:cs="맑은 고딕" w:hint="eastAsia"/>
+          <w:color w:val="40514E"/>
+          <w:kern w:val="0"/>
+          <w:sz w:val="24"/>
+        </w:rPr>
+        <w:t>등의</w:t>
+      </w:r>
+      <w:r>
+        <w:rPr>
+          <w:rFonts w:ascii="Roboto" w:eastAsia="Times New Roman" w:hAnsi="Roboto" w:cs="Times New Roman"/>
+          <w:color w:val="40514E"/>
+          <w:kern w:val="0"/>
+          <w:sz w:val="24"/>
+        </w:rPr>
+        <w:t xml:space="preserve"> </w:t>
+      </w:r>
+      <w:r>
+        <w:rPr>
+          <w:rFonts w:ascii="맑은 고딕" w:eastAsia="맑은 고딕" w:hAnsi="맑은 고딕" w:cs="맑은 고딕" w:hint="eastAsia"/>
+          <w:color w:val="40514E"/>
+          <w:kern w:val="0"/>
+          <w:sz w:val="24"/>
+        </w:rPr>
+        <w:t>속성이</w:t>
+      </w:r>
+      <w:r>
+        <w:rPr>
+          <w:rFonts w:ascii="Roboto" w:eastAsia="Times New Roman" w:hAnsi="Roboto" w:cs="Times New Roman"/>
+          <w:color w:val="40514E"/>
+          <w:kern w:val="0"/>
+          <w:sz w:val="24"/>
+        </w:rPr>
+        <w:t xml:space="preserve"> </w:t>
+      </w:r>
+      <w:r>
+        <w:rPr>
+          <w:rFonts w:ascii="맑은 고딕" w:eastAsia="맑은 고딕" w:hAnsi="맑은 고딕" w:cs="맑은 고딕" w:hint="eastAsia"/>
+          <w:color w:val="40514E"/>
+          <w:kern w:val="0"/>
+          <w:sz w:val="24"/>
+        </w:rPr>
+        <w:t>미포함된</w:t>
+      </w:r>
+      <w:r>
+        <w:rPr>
+          <w:rFonts w:ascii="Roboto" w:eastAsia="Times New Roman" w:hAnsi="Roboto" w:cs="Times New Roman"/>
+          <w:color w:val="40514E"/>
+          <w:kern w:val="0"/>
+          <w:sz w:val="24"/>
+        </w:rPr>
+        <w:t xml:space="preserve"> </w:t>
+      </w:r>
+      <w:r>
+        <w:rPr>
+          <w:rFonts w:ascii="맑은 고딕" w:eastAsia="맑은 고딕" w:hAnsi="맑은 고딕" w:cs="맑은 고딕" w:hint="eastAsia"/>
+          <w:color w:val="40514E"/>
+          <w:kern w:val="0"/>
+          <w:sz w:val="24"/>
+        </w:rPr>
+        <w:t>상태이므로</w:t>
+      </w:r>
+      <w:r>
+        <w:rPr>
+          <w:rFonts w:ascii="Roboto" w:eastAsia="Times New Roman" w:hAnsi="Roboto" w:cs="Times New Roman"/>
+          <w:color w:val="40514E"/>
+          <w:kern w:val="0"/>
+          <w:sz w:val="24"/>
+        </w:rPr>
+        <w:t xml:space="preserve"> </w:t>
+      </w:r>
+      <w:r>
+        <w:rPr>
+          <w:rFonts w:ascii="맑은 고딕" w:eastAsia="맑은 고딕" w:hAnsi="맑은 고딕" w:cs="맑은 고딕" w:hint="eastAsia"/>
+          <w:color w:val="40514E"/>
+          <w:kern w:val="0"/>
+          <w:sz w:val="24"/>
+        </w:rPr>
+        <w:t>상단에</w:t>
+      </w:r>
+      <w:r>
+        <w:rPr>
+          <w:rFonts w:ascii="Roboto" w:eastAsia="Times New Roman" w:hAnsi="Roboto" w:cs="Times New Roman"/>
+          <w:color w:val="40514E"/>
+          <w:kern w:val="0"/>
+          <w:sz w:val="24"/>
+        </w:rPr>
+        <w:t xml:space="preserve"> </w:t>
+      </w:r>
+      <w:r>
+        <w:rPr>
+          <w:rFonts w:ascii="맑은 고딕" w:eastAsia="맑은 고딕" w:hAnsi="맑은 고딕" w:cs="맑은 고딕" w:hint="eastAsia"/>
+          <w:color w:val="40514E"/>
+          <w:kern w:val="0"/>
+          <w:sz w:val="24"/>
+        </w:rPr>
+        <w:t>양식에</w:t>
+      </w:r>
+      <w:r>
+        <w:rPr>
+          <w:rFonts w:ascii="Roboto" w:eastAsia="Times New Roman" w:hAnsi="Roboto" w:cs="Times New Roman"/>
+          <w:color w:val="40514E"/>
+          <w:kern w:val="0"/>
+          <w:sz w:val="24"/>
+        </w:rPr>
+        <w:t xml:space="preserve"> </w:t>
+      </w:r>
+      <w:r>
+        <w:rPr>
+          <w:rFonts w:ascii="맑은 고딕" w:eastAsia="맑은 고딕" w:hAnsi="맑은 고딕" w:cs="맑은 고딕" w:hint="eastAsia"/>
+          <w:color w:val="40514E"/>
+          <w:kern w:val="0"/>
+          <w:sz w:val="24"/>
+        </w:rPr>
+        <w:t>맞춰</w:t>
+      </w:r>
+      <w:r>
+        <w:rPr>
+          <w:rFonts w:ascii="Roboto" w:eastAsia="Times New Roman" w:hAnsi="Roboto" w:cs="Times New Roman"/>
+          <w:color w:val="40514E"/>
+          <w:kern w:val="0"/>
+          <w:sz w:val="24"/>
+        </w:rPr>
+        <w:t xml:space="preserve"> </w:t>
+      </w:r>
+      <w:r>
+        <w:rPr>
+          <w:rFonts w:ascii="맑은 고딕" w:eastAsia="맑은 고딕" w:hAnsi="맑은 고딕" w:cs="맑은 고딕" w:hint="eastAsia"/>
+          <w:color w:val="40514E"/>
+          <w:kern w:val="0"/>
+          <w:sz w:val="24"/>
+        </w:rPr>
+        <w:t>추가해준다</w:t>
+      </w:r>
+      <w:r>
+        <w:rPr>
+          <w:rFonts w:ascii="Roboto" w:eastAsia="Times New Roman" w:hAnsi="Roboto" w:cs="Times New Roman"/>
+          <w:color w:val="40514E"/>
+          <w:kern w:val="0"/>
+          <w:sz w:val="24"/>
+        </w:rPr>
+        <w:t>.</w:t>
+      </w:r>
+    </w:p>
+    <w:p>
+      <w:pPr>
+        <w:rPr>
+          <w:rFonts w:ascii="Monaco" w:hAnsi="Monaco"/>
+          <w:lang w:eastAsia="ko-KR"/>
+        </w:rPr>
+      </w:pPr>
+    </w:p>
+    <w:p>
+      <w:pPr>
+        <w:pStyle w:val="a4"/>
+        <w:numPr>
+          <w:ilvl w:val="0"/>
+          <w:numId w:val="5"/>
+        </w:numPr>
+        <w:ind w:leftChars="0"/>
+        <w:rPr>
+          <w:rFonts w:ascii="Monaco" w:hAnsi="Monaco"/>
+          <w:lang w:eastAsia="ko-KR"/>
+        </w:rPr>
+      </w:pPr>
+      <w:r>
+        <w:rPr>
+          <w:rFonts w:ascii="Monaco" w:hAnsi="Monaco" w:hint="eastAsia"/>
+          <w:lang w:eastAsia="ko-KR"/>
+        </w:rPr>
+        <w:t>이때</w:t>
+      </w:r>
+      <w:r>
+        <w:rPr>
+          <w:rFonts w:ascii="Monaco" w:hAnsi="Monaco" w:hint="eastAsia"/>
+          <w:lang w:eastAsia="ko-KR"/>
+        </w:rPr>
+        <w:t xml:space="preserve"> </w:t>
+      </w:r>
+      <w:r>
+        <w:rPr>
+          <w:rFonts w:ascii="Monaco" w:hAnsi="Monaco"/>
+          <w:lang w:eastAsia="ko-KR"/>
+        </w:rPr>
+        <w:t>md</w:t>
+      </w:r>
+      <w:r>
+        <w:rPr>
+          <w:rFonts w:ascii="Monaco" w:hAnsi="Monaco" w:hint="eastAsia"/>
+          <w:lang w:eastAsia="ko-KR"/>
+        </w:rPr>
+        <w:t xml:space="preserve"> </w:t>
+      </w:r>
+      <w:r>
+        <w:rPr>
+          <w:rFonts w:ascii="Monaco" w:hAnsi="Monaco" w:hint="eastAsia"/>
+          <w:lang w:eastAsia="ko-KR"/>
+        </w:rPr>
+        <w:t>파일은</w:t>
+      </w:r>
+      <w:r>
+        <w:rPr>
+          <w:rFonts w:ascii="Monaco" w:hAnsi="Monaco" w:hint="eastAsia"/>
+          <w:lang w:eastAsia="ko-KR"/>
+        </w:rPr>
+        <w:t xml:space="preserve"> </w:t>
+      </w:r>
+      <w:r>
+        <w:rPr>
+          <w:rFonts w:ascii="Monaco" w:hAnsi="Monaco"/>
+          <w:lang w:eastAsia="ko-KR"/>
+        </w:rPr>
+        <w:t>_posts</w:t>
+      </w:r>
+      <w:r>
+        <w:rPr>
+          <w:rFonts w:ascii="Monaco" w:hAnsi="Monaco" w:hint="eastAsia"/>
+          <w:lang w:eastAsia="ko-KR"/>
+        </w:rPr>
+        <w:t>로</w:t>
+      </w:r>
+      <w:r>
+        <w:rPr>
+          <w:rFonts w:ascii="Monaco" w:hAnsi="Monaco" w:hint="eastAsia"/>
+          <w:lang w:eastAsia="ko-KR"/>
+        </w:rPr>
+        <w:t>,</w:t>
+      </w:r>
+      <w:r>
+        <w:rPr>
+          <w:rFonts w:ascii="Monaco" w:hAnsi="Monaco"/>
+          <w:lang w:eastAsia="ko-KR"/>
+        </w:rPr>
+        <w:t xml:space="preserve"> </w:t>
+      </w:r>
+      <w:proofErr w:type="spellStart"/>
+      <w:r>
+        <w:rPr>
+          <w:rFonts w:ascii="Monaco" w:hAnsi="Monaco"/>
+          <w:lang w:eastAsia="ko-KR"/>
+        </w:rPr>
+        <w:t>notebook_files</w:t>
+      </w:r>
+      <w:proofErr w:type="spellEnd"/>
+      <w:r>
+        <w:rPr>
+          <w:rFonts w:ascii="Monaco" w:hAnsi="Monaco" w:hint="eastAsia"/>
+          <w:lang w:eastAsia="ko-KR"/>
+        </w:rPr>
+        <w:t>(</w:t>
+      </w:r>
+      <w:r>
+        <w:rPr>
+          <w:rFonts w:ascii="Monaco" w:hAnsi="Monaco" w:hint="eastAsia"/>
+          <w:lang w:eastAsia="ko-KR"/>
+        </w:rPr>
+        <w:t>즉</w:t>
+      </w:r>
+      <w:r>
+        <w:rPr>
+          <w:rFonts w:ascii="Monaco" w:hAnsi="Monaco" w:hint="eastAsia"/>
+          <w:lang w:eastAsia="ko-KR"/>
+        </w:rPr>
+        <w:t xml:space="preserve"> </w:t>
+      </w:r>
+      <w:r>
+        <w:rPr>
+          <w:rFonts w:ascii="Monaco" w:hAnsi="Monaco" w:hint="eastAsia"/>
+          <w:lang w:eastAsia="ko-KR"/>
+        </w:rPr>
+        <w:t>안에</w:t>
+      </w:r>
+      <w:r>
+        <w:rPr>
+          <w:rFonts w:ascii="Monaco" w:hAnsi="Monaco" w:hint="eastAsia"/>
+          <w:lang w:eastAsia="ko-KR"/>
+        </w:rPr>
+        <w:t xml:space="preserve"> </w:t>
+      </w:r>
+      <w:proofErr w:type="spellStart"/>
+      <w:r>
+        <w:rPr>
+          <w:rFonts w:ascii="Monaco" w:hAnsi="Monaco" w:hint="eastAsia"/>
+          <w:lang w:eastAsia="ko-KR"/>
+        </w:rPr>
+        <w:t>사진들어있는</w:t>
+      </w:r>
+      <w:proofErr w:type="spellEnd"/>
+      <w:r>
+        <w:rPr>
+          <w:rFonts w:ascii="Monaco" w:hAnsi="Monaco" w:hint="eastAsia"/>
+          <w:lang w:eastAsia="ko-KR"/>
+        </w:rPr>
+        <w:t xml:space="preserve"> </w:t>
+      </w:r>
+      <w:r>
+        <w:rPr>
+          <w:rFonts w:ascii="Monaco" w:hAnsi="Monaco" w:hint="eastAsia"/>
+          <w:lang w:eastAsia="ko-KR"/>
+        </w:rPr>
+        <w:t>파일</w:t>
+      </w:r>
+      <w:r>
+        <w:rPr>
+          <w:rFonts w:ascii="Monaco" w:hAnsi="Monaco" w:hint="eastAsia"/>
+          <w:lang w:eastAsia="ko-KR"/>
+        </w:rPr>
+        <w:t>)</w:t>
+      </w:r>
+      <w:r>
+        <w:rPr>
+          <w:rFonts w:ascii="Monaco" w:hAnsi="Monaco" w:hint="eastAsia"/>
+          <w:lang w:eastAsia="ko-KR"/>
+        </w:rPr>
+        <w:t>은</w:t>
+      </w:r>
+      <w:r>
+        <w:rPr>
+          <w:rFonts w:ascii="Monaco" w:hAnsi="Monaco" w:hint="eastAsia"/>
+          <w:lang w:eastAsia="ko-KR"/>
+        </w:rPr>
+        <w:t xml:space="preserve"> </w:t>
+      </w:r>
+      <w:r>
+        <w:rPr>
+          <w:rFonts w:ascii="Monaco" w:hAnsi="Monaco"/>
+          <w:lang w:eastAsia="ko-KR"/>
+        </w:rPr>
+        <w:t>assets/</w:t>
+      </w:r>
+      <w:proofErr w:type="spellStart"/>
+      <w:r>
+        <w:rPr>
+          <w:rFonts w:ascii="Monaco" w:hAnsi="Monaco"/>
+          <w:lang w:eastAsia="ko-KR"/>
+        </w:rPr>
+        <w:t>img</w:t>
+      </w:r>
+      <w:proofErr w:type="spellEnd"/>
+      <w:r>
+        <w:rPr>
+          <w:rFonts w:ascii="Monaco" w:hAnsi="Monaco"/>
+          <w:lang w:eastAsia="ko-KR"/>
+        </w:rPr>
+        <w:t>/blog</w:t>
+      </w:r>
+      <w:r>
+        <w:rPr>
+          <w:rFonts w:ascii="Monaco" w:hAnsi="Monaco" w:hint="eastAsia"/>
+          <w:lang w:eastAsia="ko-KR"/>
+        </w:rPr>
+        <w:t>에</w:t>
+      </w:r>
+      <w:r>
+        <w:rPr>
+          <w:rFonts w:ascii="Monaco" w:hAnsi="Monaco" w:hint="eastAsia"/>
+          <w:lang w:eastAsia="ko-KR"/>
+        </w:rPr>
+        <w:t xml:space="preserve"> </w:t>
+      </w:r>
+      <w:r>
+        <w:rPr>
+          <w:rFonts w:ascii="Monaco" w:hAnsi="Monaco" w:hint="eastAsia"/>
+          <w:lang w:eastAsia="ko-KR"/>
+        </w:rPr>
+        <w:t>넣어준다</w:t>
+      </w:r>
+      <w:r>
+        <w:rPr>
+          <w:rFonts w:ascii="Monaco" w:hAnsi="Monaco" w:hint="eastAsia"/>
+          <w:lang w:eastAsia="ko-KR"/>
+        </w:rPr>
+        <w:t>.</w:t>
+      </w:r>
+    </w:p>
+    <w:p>
+      <w:pPr>
+        <w:rPr>
+          <w:rFonts w:ascii="Monaco" w:hAnsi="Monaco"/>
+          <w:lang w:eastAsia="ko-KR"/>
+        </w:rPr>
+      </w:pPr>
+    </w:p>
+    <w:p>
+      <w:pPr>
+        <w:pStyle w:val="a4"/>
+        <w:numPr>
+          <w:ilvl w:val="0"/>
+          <w:numId w:val="5"/>
+        </w:numPr>
+        <w:ind w:leftChars="0"/>
+        <w:rPr>
+          <w:rFonts w:ascii="Monaco" w:hAnsi="Monaco"/>
+          <w:lang w:eastAsia="ko-KR"/>
+        </w:rPr>
+      </w:pPr>
+      <w:r>
+        <w:rPr>
+          <w:rFonts w:ascii="Monaco" w:hAnsi="Monaco" w:hint="eastAsia"/>
+          <w:lang w:eastAsia="ko-KR"/>
+        </w:rPr>
+        <w:t>그리고</w:t>
+      </w:r>
+      <w:r>
+        <w:rPr>
+          <w:rFonts w:ascii="Monaco" w:hAnsi="Monaco" w:hint="eastAsia"/>
+          <w:lang w:eastAsia="ko-KR"/>
+        </w:rPr>
+        <w:t xml:space="preserve"> </w:t>
+      </w:r>
+      <w:r>
+        <w:rPr>
+          <w:rFonts w:ascii="Monaco" w:hAnsi="Monaco"/>
+          <w:lang w:eastAsia="ko-KR"/>
+        </w:rPr>
+        <w:t>notebook.md</w:t>
+      </w:r>
+      <w:r>
+        <w:rPr>
+          <w:rFonts w:ascii="Monaco" w:hAnsi="Monaco" w:hint="eastAsia"/>
+          <w:lang w:eastAsia="ko-KR"/>
+        </w:rPr>
+        <w:t xml:space="preserve"> </w:t>
+      </w:r>
+      <w:r>
+        <w:rPr>
+          <w:rFonts w:ascii="Monaco" w:hAnsi="Monaco" w:hint="eastAsia"/>
+          <w:lang w:eastAsia="ko-KR"/>
+        </w:rPr>
+        <w:t>파일에서</w:t>
+      </w:r>
+      <w:r>
+        <w:rPr>
+          <w:rFonts w:ascii="Monaco" w:hAnsi="Monaco" w:hint="eastAsia"/>
+          <w:lang w:eastAsia="ko-KR"/>
+        </w:rPr>
+        <w:t xml:space="preserve"> </w:t>
+      </w:r>
+      <w:r>
+        <w:rPr>
+          <w:rFonts w:ascii="Monaco" w:hAnsi="Monaco"/>
+          <w:lang w:eastAsia="ko-KR"/>
+        </w:rPr>
+        <w:t>jpg</w:t>
+      </w:r>
+      <w:r>
+        <w:rPr>
+          <w:rFonts w:ascii="Monaco" w:hAnsi="Monaco" w:hint="eastAsia"/>
+          <w:lang w:eastAsia="ko-KR"/>
+        </w:rPr>
+        <w:t>나</w:t>
+      </w:r>
+      <w:r>
+        <w:rPr>
+          <w:rFonts w:ascii="Monaco" w:hAnsi="Monaco" w:hint="eastAsia"/>
+          <w:lang w:eastAsia="ko-KR"/>
+        </w:rPr>
+        <w:t xml:space="preserve"> </w:t>
+      </w:r>
+      <w:proofErr w:type="spellStart"/>
+      <w:r>
+        <w:rPr>
+          <w:rFonts w:ascii="Monaco" w:hAnsi="Monaco"/>
+          <w:lang w:eastAsia="ko-KR"/>
+        </w:rPr>
+        <w:t>png</w:t>
+      </w:r>
+      <w:proofErr w:type="spellEnd"/>
+      <w:r>
+        <w:rPr>
+          <w:rFonts w:ascii="Monaco" w:hAnsi="Monaco" w:hint="eastAsia"/>
+          <w:lang w:eastAsia="ko-KR"/>
+        </w:rPr>
+        <w:t>의</w:t>
+      </w:r>
+      <w:r>
+        <w:rPr>
+          <w:rFonts w:ascii="Monaco" w:hAnsi="Monaco" w:hint="eastAsia"/>
+          <w:lang w:eastAsia="ko-KR"/>
+        </w:rPr>
+        <w:t xml:space="preserve"> </w:t>
+      </w:r>
+      <w:r>
+        <w:rPr>
+          <w:rFonts w:ascii="Monaco" w:hAnsi="Monaco" w:hint="eastAsia"/>
+          <w:lang w:eastAsia="ko-KR"/>
+        </w:rPr>
+        <w:t>형식</w:t>
+      </w:r>
+      <w:r>
+        <w:rPr>
+          <w:rFonts w:ascii="Monaco" w:hAnsi="Monaco" w:hint="eastAsia"/>
+          <w:lang w:eastAsia="ko-KR"/>
+        </w:rPr>
+        <w:t xml:space="preserve"> </w:t>
+      </w:r>
+      <w:r>
+        <w:rPr>
+          <w:rFonts w:ascii="Monaco" w:hAnsi="Monaco" w:hint="eastAsia"/>
+          <w:lang w:eastAsia="ko-KR"/>
+        </w:rPr>
+        <w:t>앞에</w:t>
+      </w:r>
+      <w:r>
+        <w:rPr>
+          <w:rFonts w:ascii="Monaco" w:hAnsi="Monaco" w:hint="eastAsia"/>
+          <w:lang w:eastAsia="ko-KR"/>
+        </w:rPr>
+        <w:t xml:space="preserve"> </w:t>
+      </w:r>
+      <w:r>
+        <w:rPr>
+          <w:rFonts w:ascii="Monaco" w:hAnsi="Monaco" w:hint="eastAsia"/>
+          <w:lang w:eastAsia="ko-KR"/>
+        </w:rPr>
+        <w:t>이</w:t>
+      </w:r>
+      <w:r>
+        <w:rPr>
+          <w:rFonts w:ascii="Monaco" w:hAnsi="Monaco" w:hint="eastAsia"/>
+          <w:lang w:eastAsia="ko-KR"/>
+        </w:rPr>
+        <w:t xml:space="preserve"> </w:t>
+      </w:r>
+      <w:r>
+        <w:rPr>
+          <w:rFonts w:ascii="Monaco" w:hAnsi="Monaco" w:hint="eastAsia"/>
+          <w:lang w:eastAsia="ko-KR"/>
+        </w:rPr>
+        <w:t>주소</w:t>
+      </w:r>
+      <w:r>
+        <w:rPr>
+          <w:rFonts w:ascii="Monaco" w:hAnsi="Monaco" w:hint="eastAsia"/>
+          <w:lang w:eastAsia="ko-KR"/>
+        </w:rPr>
+        <w:t xml:space="preserve"> </w:t>
+      </w:r>
+      <w:proofErr w:type="spellStart"/>
+      <w:r>
+        <w:rPr>
+          <w:rFonts w:ascii="Monaco" w:hAnsi="Monaco" w:hint="eastAsia"/>
+          <w:lang w:eastAsia="ko-KR"/>
+        </w:rPr>
+        <w:t>처럼</w:t>
+      </w:r>
+      <w:proofErr w:type="spellEnd"/>
+      <w:r>
+        <w:rPr>
+          <w:rFonts w:ascii="Monaco" w:hAnsi="Monaco" w:hint="eastAsia"/>
+          <w:lang w:eastAsia="ko-KR"/>
+        </w:rPr>
+        <w:t xml:space="preserve"> </w:t>
+      </w:r>
+      <w:r>
+        <w:rPr>
+          <w:rFonts w:ascii="Monaco" w:hAnsi="Monaco" w:hint="eastAsia"/>
+          <w:lang w:eastAsia="ko-KR"/>
+        </w:rPr>
+        <w:t>고쳐준다</w:t>
+      </w:r>
+      <w:r>
+        <w:rPr>
+          <w:rFonts w:ascii="Monaco" w:hAnsi="Monaco" w:hint="eastAsia"/>
+          <w:lang w:eastAsia="ko-KR"/>
+        </w:rPr>
+        <w:t>.</w:t>
+      </w:r>
+    </w:p>
+    <w:p>
+      <w:pPr>
+        <w:pStyle w:val="a4"/>
+        <w:rPr>
+          <w:rFonts w:ascii="Monaco" w:hAnsi="Monaco"/>
+          <w:lang w:eastAsia="ko-KR"/>
+        </w:rPr>
+      </w:pPr>
+    </w:p>
+    <w:p>
+      <w:pPr>
+        <w:rPr>
+          <w:rFonts w:ascii="Menlo" w:hAnsi="Menlo" w:cs="Menlo"/>
+          <w:color w:val="C41A16"/>
+          <w:kern w:val="0"/>
+          <w:sz w:val="24"/>
+        </w:rPr>
+      </w:pPr>
+      <w:proofErr w:type="gramStart"/>
+      <w:r>
+        <w:rPr>
+          <w:rFonts w:ascii="Menlo" w:hAnsi="Menlo" w:cs="Menlo"/>
+          <w:color w:val="C41A16"/>
+          <w:kern w:val="0"/>
+          <w:sz w:val="24"/>
+        </w:rPr>
+        <w:t>!</w:t>
+      </w:r>
+      <w:r>
+        <w:rPr>
+          <w:rFonts w:ascii="Menlo" w:hAnsi="Menlo" w:cs="Menlo"/>
+          <w:color w:val="815F03"/>
+          <w:kern w:val="0"/>
+          <w:sz w:val="24"/>
+        </w:rPr>
+        <w:t>[</w:t>
+      </w:r>
+      <w:proofErr w:type="spellStart"/>
+      <w:proofErr w:type="gramEnd"/>
+      <w:r>
+        <w:rPr>
+          <w:rFonts w:ascii="Menlo" w:hAnsi="Menlo" w:cs="Menlo"/>
+          <w:color w:val="C41A16"/>
+          <w:kern w:val="0"/>
+          <w:sz w:val="24"/>
+        </w:rPr>
+        <w:t>png</w:t>
+      </w:r>
+      <w:proofErr w:type="spellEnd"/>
+      <w:r>
+        <w:rPr>
+          <w:rFonts w:ascii="Menlo" w:hAnsi="Menlo" w:cs="Menlo"/>
+          <w:color w:val="815F03"/>
+          <w:kern w:val="0"/>
+          <w:sz w:val="24"/>
+        </w:rPr>
+        <w:t>]</w:t>
+      </w:r>
+      <w:r>
+        <w:rPr>
+          <w:rFonts w:ascii="Menlo" w:hAnsi="Menlo" w:cs="Menlo"/>
+          <w:color w:val="C41A16"/>
+          <w:kern w:val="0"/>
+          <w:sz w:val="24"/>
+        </w:rPr>
+        <w:t>(/assets/</w:t>
+      </w:r>
+      <w:proofErr w:type="spellStart"/>
+      <w:r>
+        <w:rPr>
+          <w:rFonts w:ascii="Menlo" w:hAnsi="Menlo" w:cs="Menlo"/>
+          <w:color w:val="C41A16"/>
+          <w:kern w:val="0"/>
+          <w:sz w:val="24"/>
+        </w:rPr>
+        <w:t>img</w:t>
+      </w:r>
+      <w:proofErr w:type="spellEnd"/>
+      <w:r>
+        <w:rPr>
+          <w:rFonts w:ascii="Menlo" w:hAnsi="Menlo" w:cs="Menlo"/>
+          <w:color w:val="C41A16"/>
+          <w:kern w:val="0"/>
+          <w:sz w:val="24"/>
+        </w:rPr>
+        <w:t>/blog/</w:t>
+      </w:r>
+      <w:proofErr w:type="spellStart"/>
+      <w:r>
+        <w:rPr>
+          <w:rFonts w:ascii="Menlo" w:hAnsi="Menlo" w:cs="Menlo"/>
+          <w:color w:val="C41A16"/>
+          <w:kern w:val="0"/>
+          <w:sz w:val="24"/>
+        </w:rPr>
+        <w:t>Matplotlib_files</w:t>
+      </w:r>
+      <w:proofErr w:type="spellEnd"/>
+      <w:r>
+        <w:rPr>
+          <w:rFonts w:ascii="Menlo" w:hAnsi="Menlo" w:cs="Menlo"/>
+          <w:color w:val="C41A16"/>
+          <w:kern w:val="0"/>
+          <w:sz w:val="24"/>
+        </w:rPr>
+        <w:t>/Matplotlib_3_0.png)</w:t>
+      </w:r>
+    </w:p>
+    <w:p>
+      <w:pPr>
+        <w:rPr>
+          <w:rFonts w:ascii="Monaco" w:hAnsi="Monaco"/>
+          <w:lang w:eastAsia="ko-KR"/>
+        </w:rPr>
+      </w:pPr>
+    </w:p>
+    <w:p>
+      <w:pPr>
+        <w:pStyle w:val="a4"/>
+        <w:numPr>
+          <w:ilvl w:val="0"/>
+          <w:numId w:val="5"/>
+        </w:numPr>
+        <w:ind w:leftChars="0"/>
+        <w:rPr>
+          <w:rFonts w:ascii="Monaco" w:hAnsi="Monaco"/>
+          <w:lang w:eastAsia="ko-KR"/>
+        </w:rPr>
+      </w:pPr>
+      <w:r>
+        <w:rPr>
+          <w:rFonts w:ascii="Monaco" w:hAnsi="Monaco" w:hint="eastAsia"/>
+          <w:lang w:eastAsia="ko-KR"/>
+        </w:rPr>
+        <w:t>g</w:t>
+      </w:r>
+      <w:r>
+        <w:rPr>
+          <w:rFonts w:ascii="Monaco" w:hAnsi="Monaco"/>
+          <w:lang w:eastAsia="ko-KR"/>
+        </w:rPr>
+        <w:t xml:space="preserve">it </w:t>
+      </w:r>
+      <w:proofErr w:type="gramStart"/>
+      <w:r>
+        <w:rPr>
+          <w:rFonts w:ascii="Monaco" w:hAnsi="Monaco"/>
+          <w:lang w:eastAsia="ko-KR"/>
+        </w:rPr>
+        <w:t>add .</w:t>
+      </w:r>
+      <w:proofErr w:type="gramEnd"/>
+      <w:r>
+        <w:rPr>
+          <w:rFonts w:ascii="Monaco" w:hAnsi="Monaco"/>
+          <w:lang w:eastAsia="ko-KR"/>
+        </w:rPr>
+        <w:t xml:space="preserve"> / commit/ push</w:t>
+      </w:r>
+      <w:r>
+        <w:rPr>
+          <w:rFonts w:ascii="Monaco" w:hAnsi="Monaco" w:hint="eastAsia"/>
+          <w:lang w:eastAsia="ko-KR"/>
+        </w:rPr>
+        <w:t xml:space="preserve"> </w:t>
+      </w:r>
+      <w:r>
+        <w:rPr>
+          <w:rFonts w:ascii="Monaco" w:hAnsi="Monaco" w:hint="eastAsia"/>
+          <w:lang w:eastAsia="ko-KR"/>
+        </w:rPr>
+        <w:t>과정을</w:t>
+      </w:r>
+      <w:r>
+        <w:rPr>
+          <w:rFonts w:ascii="Monaco" w:hAnsi="Monaco" w:hint="eastAsia"/>
+          <w:lang w:eastAsia="ko-KR"/>
+        </w:rPr>
+        <w:t xml:space="preserve"> </w:t>
+      </w:r>
+      <w:r>
+        <w:rPr>
+          <w:rFonts w:ascii="Monaco" w:hAnsi="Monaco" w:hint="eastAsia"/>
+          <w:lang w:eastAsia="ko-KR"/>
+        </w:rPr>
+        <w:t>거친다</w:t>
+      </w:r>
+      <w:r>
+        <w:rPr>
+          <w:rFonts w:ascii="Monaco" w:hAnsi="Monaco" w:hint="eastAsia"/>
+          <w:lang w:eastAsia="ko-KR"/>
+        </w:rPr>
+        <w:t>.</w:t>
+      </w:r>
+    </w:p>
+    <w:p>
+      <w:pPr>
+        <w:rPr>
+          <w:rFonts w:ascii="Monaco" w:hAnsi="Monaco"/>
+          <w:lang w:eastAsia="ko-KR"/>
+        </w:rPr>
+      </w:pPr>
+    </w:p>
+    <w:p>
+      <w:pPr>
+        <w:rPr>
+          <w:rFonts w:ascii="Monaco" w:hAnsi="Monaco"/>
+          <w:lang w:eastAsia="ko-KR"/>
+        </w:rPr>
+      </w:pPr>
+    </w:p>
+    <w:p>
+      <w:pPr>
+        <w:rPr>
+          <w:rFonts w:ascii="Monaco" w:hAnsi="Monaco"/>
+          <w:lang w:eastAsia="ko-KR"/>
+        </w:rPr>
+      </w:pPr>
+    </w:p>
+    <w:p>
+      <w:pPr>
+        <w:rPr>
+          <w:rFonts w:ascii="Monaco" w:hAnsi="Monaco"/>
+          <w:lang w:eastAsia="ko-KR"/>
+        </w:rPr>
+      </w:pPr>
+    </w:p>
+    <w:p>
+      <w:pPr>
+        <w:rPr>
+          <w:rFonts w:ascii="Monaco" w:hAnsi="Monaco"/>
+          <w:lang w:eastAsia="ko-KR"/>
+        </w:rPr>
+      </w:pPr>
+    </w:p>
+    <w:p>
+      <w:pPr>
+        <w:rPr>
+          <w:rFonts w:ascii="Monaco" w:hAnsi="Monaco"/>
+          <w:lang w:eastAsia="ko-KR"/>
+        </w:rPr>
+      </w:pPr>
+      <w:r>
+        <w:rPr>
+          <w:rFonts w:ascii="Monaco" w:hAnsi="Monaco" w:hint="eastAsia"/>
+          <w:highlight w:val="yellow"/>
+          <w:lang w:eastAsia="ko-KR"/>
+        </w:rPr>
+        <w:t>g</w:t>
+      </w:r>
+      <w:r>
+        <w:rPr>
+          <w:rFonts w:ascii="Monaco" w:hAnsi="Monaco"/>
+          <w:highlight w:val="yellow"/>
+          <w:lang w:eastAsia="ko-KR"/>
+        </w:rPr>
+        <w:t>it hub blog</w:t>
+      </w:r>
+      <w:r>
+        <w:rPr>
+          <w:rFonts w:ascii="Monaco" w:hAnsi="Monaco" w:hint="eastAsia"/>
+          <w:lang w:eastAsia="ko-KR"/>
+        </w:rPr>
+        <w:t xml:space="preserve"> </w:t>
+      </w:r>
+      <w:r>
+        <w:rPr>
+          <w:rFonts w:ascii="Monaco" w:hAnsi="Monaco" w:hint="eastAsia"/>
+          <w:highlight w:val="yellow"/>
+          <w:lang w:eastAsia="ko-KR"/>
+        </w:rPr>
+        <w:t>사이트</w:t>
+      </w:r>
+      <w:r>
+        <w:rPr>
+          <w:rFonts w:ascii="Monaco" w:hAnsi="Monaco" w:hint="eastAsia"/>
+          <w:highlight w:val="yellow"/>
+          <w:lang w:eastAsia="ko-KR"/>
+        </w:rPr>
+        <w:t xml:space="preserve"> </w:t>
+      </w:r>
+      <w:r>
+        <w:rPr>
+          <w:rFonts w:ascii="Monaco" w:hAnsi="Monaco" w:hint="eastAsia"/>
+          <w:highlight w:val="yellow"/>
+          <w:lang w:eastAsia="ko-KR"/>
+        </w:rPr>
+        <w:t>수정</w:t>
+      </w:r>
+      <w:r>
+        <w:rPr>
+          <w:rFonts w:ascii="Monaco" w:hAnsi="Monaco" w:hint="eastAsia"/>
+          <w:highlight w:val="yellow"/>
+          <w:lang w:eastAsia="ko-KR"/>
+        </w:rPr>
+        <w:t xml:space="preserve"> </w:t>
+      </w:r>
+      <w:r>
+        <w:rPr>
+          <w:rFonts w:ascii="Monaco" w:hAnsi="Monaco"/>
+          <w:highlight w:val="yellow"/>
+          <w:lang w:eastAsia="ko-KR"/>
+        </w:rPr>
+        <w:t xml:space="preserve">&amp; </w:t>
+      </w:r>
+      <w:r>
+        <w:rPr>
+          <w:rFonts w:ascii="Monaco" w:hAnsi="Monaco" w:hint="eastAsia"/>
+          <w:highlight w:val="yellow"/>
+          <w:lang w:eastAsia="ko-KR"/>
+        </w:rPr>
+        <w:t>목차</w:t>
+      </w:r>
+      <w:r>
+        <w:rPr>
+          <w:rFonts w:ascii="Monaco" w:hAnsi="Monaco" w:hint="eastAsia"/>
+          <w:highlight w:val="yellow"/>
+          <w:lang w:eastAsia="ko-KR"/>
+        </w:rPr>
+        <w:t xml:space="preserve"> </w:t>
+      </w:r>
+      <w:r>
+        <w:rPr>
+          <w:rFonts w:ascii="Monaco" w:hAnsi="Monaco" w:hint="eastAsia"/>
+          <w:highlight w:val="yellow"/>
+          <w:lang w:eastAsia="ko-KR"/>
+        </w:rPr>
+        <w:t>추가</w:t>
+      </w:r>
+    </w:p>
+    <w:p>
+      <w:pPr>
+        <w:rPr>
+          <w:rFonts w:ascii="Monaco" w:hAnsi="Monaco"/>
+          <w:lang w:eastAsia="ko-KR"/>
+        </w:rPr>
+      </w:pPr>
+    </w:p>
+    <w:p>
+      <w:pPr>
+        <w:rPr>
+          <w:rFonts w:ascii="Monaco" w:hAnsi="Monaco"/>
+          <w:highlight w:val="yellow"/>
+          <w:lang w:eastAsia="ko-KR"/>
+        </w:rPr>
+      </w:pPr>
+      <w:r>
+        <w:rPr>
+          <w:rFonts w:ascii="Monaco" w:hAnsi="Monaco" w:hint="eastAsia"/>
+          <w:highlight w:val="yellow"/>
+          <w:lang w:eastAsia="ko-KR"/>
+        </w:rPr>
+        <w:t>프로필</w:t>
+      </w:r>
+      <w:r>
+        <w:rPr>
+          <w:rFonts w:ascii="Monaco" w:hAnsi="Monaco"/>
+          <w:highlight w:val="yellow"/>
+          <w:lang w:eastAsia="ko-KR"/>
+        </w:rPr>
+        <w:t xml:space="preserve"> </w:t>
+      </w:r>
+      <w:r>
+        <w:rPr>
+          <w:rFonts w:ascii="Monaco" w:hAnsi="Monaco" w:hint="eastAsia"/>
+          <w:highlight w:val="yellow"/>
+          <w:lang w:eastAsia="ko-KR"/>
+        </w:rPr>
+        <w:t>사진</w:t>
+      </w:r>
+      <w:r>
+        <w:rPr>
+          <w:rFonts w:ascii="Monaco" w:hAnsi="Monaco" w:hint="eastAsia"/>
+          <w:highlight w:val="yellow"/>
+          <w:lang w:eastAsia="ko-KR"/>
+        </w:rPr>
+        <w:t>,</w:t>
+      </w:r>
+      <w:r>
+        <w:rPr>
+          <w:rFonts w:ascii="Monaco" w:hAnsi="Monaco"/>
+          <w:highlight w:val="yellow"/>
+          <w:lang w:eastAsia="ko-KR"/>
+        </w:rPr>
+        <w:t xml:space="preserve"> </w:t>
+      </w:r>
+      <w:r>
+        <w:rPr>
+          <w:rFonts w:ascii="Monaco" w:hAnsi="Monaco" w:hint="eastAsia"/>
+          <w:highlight w:val="yellow"/>
+          <w:lang w:eastAsia="ko-KR"/>
+        </w:rPr>
+        <w:t>배경</w:t>
+      </w:r>
+      <w:r>
+        <w:rPr>
+          <w:rFonts w:ascii="Monaco" w:hAnsi="Monaco" w:hint="eastAsia"/>
+          <w:highlight w:val="yellow"/>
+          <w:lang w:eastAsia="ko-KR"/>
+        </w:rPr>
+        <w:t xml:space="preserve"> </w:t>
+      </w:r>
+      <w:r>
+        <w:rPr>
+          <w:rFonts w:ascii="Monaco" w:hAnsi="Monaco" w:hint="eastAsia"/>
+          <w:highlight w:val="yellow"/>
+          <w:lang w:eastAsia="ko-KR"/>
+        </w:rPr>
+        <w:t>사진</w:t>
+      </w:r>
+      <w:r>
+        <w:rPr>
+          <w:rFonts w:ascii="Monaco" w:hAnsi="Monaco" w:hint="eastAsia"/>
+          <w:highlight w:val="yellow"/>
+          <w:lang w:eastAsia="ko-KR"/>
+        </w:rPr>
+        <w:t xml:space="preserve"> </w:t>
+      </w:r>
+      <w:r>
+        <w:rPr>
+          <w:rFonts w:ascii="Monaco" w:hAnsi="Monaco" w:hint="eastAsia"/>
+          <w:highlight w:val="yellow"/>
+          <w:lang w:eastAsia="ko-KR"/>
+        </w:rPr>
+        <w:t>등</w:t>
+      </w:r>
+      <w:r>
+        <w:rPr>
+          <w:rFonts w:ascii="Monaco" w:hAnsi="Monaco" w:hint="eastAsia"/>
+          <w:highlight w:val="yellow"/>
+          <w:lang w:eastAsia="ko-KR"/>
+        </w:rPr>
+        <w:t xml:space="preserve"> </w:t>
+      </w:r>
+      <w:r>
+        <w:rPr>
+          <w:rFonts w:ascii="Monaco" w:hAnsi="Monaco" w:hint="eastAsia"/>
+          <w:highlight w:val="yellow"/>
+          <w:lang w:eastAsia="ko-KR"/>
+        </w:rPr>
+        <w:t>블로그</w:t>
+      </w:r>
+      <w:r>
+        <w:rPr>
+          <w:rFonts w:ascii="Monaco" w:hAnsi="Monaco" w:hint="eastAsia"/>
+          <w:highlight w:val="yellow"/>
+          <w:lang w:eastAsia="ko-KR"/>
+        </w:rPr>
+        <w:t xml:space="preserve"> </w:t>
+      </w:r>
+      <w:r>
+        <w:rPr>
+          <w:rFonts w:ascii="Monaco" w:hAnsi="Monaco" w:hint="eastAsia"/>
+          <w:highlight w:val="yellow"/>
+          <w:lang w:eastAsia="ko-KR"/>
+        </w:rPr>
+        <w:t>구조는</w:t>
+      </w:r>
+      <w:r>
+        <w:rPr>
+          <w:rFonts w:ascii="Monaco" w:hAnsi="Monaco" w:hint="eastAsia"/>
+          <w:highlight w:val="yellow"/>
+          <w:lang w:eastAsia="ko-KR"/>
+        </w:rPr>
+        <w:t xml:space="preserve"> </w:t>
+      </w:r>
+    </w:p>
+    <w:p>
+      <w:pPr>
+        <w:rPr>
+          <w:rFonts w:ascii="Monaco" w:hAnsi="Monaco"/>
+          <w:lang w:eastAsia="ko-KR"/>
+        </w:rPr>
+      </w:pPr>
+      <w:r>
+        <w:rPr>
+          <w:rFonts w:ascii="Monaco" w:hAnsi="Monaco" w:hint="eastAsia"/>
+          <w:highlight w:val="yellow"/>
+          <w:lang w:eastAsia="ko-KR"/>
+        </w:rPr>
+        <w:t>_</w:t>
+      </w:r>
+      <w:proofErr w:type="spellStart"/>
+      <w:r>
+        <w:rPr>
+          <w:rFonts w:ascii="Monaco" w:hAnsi="Monaco"/>
+          <w:highlight w:val="yellow"/>
+          <w:lang w:eastAsia="ko-KR"/>
+        </w:rPr>
+        <w:t>config.yml</w:t>
+      </w:r>
+      <w:proofErr w:type="spellEnd"/>
+      <w:r>
+        <w:rPr>
+          <w:rFonts w:ascii="Monaco" w:hAnsi="Monaco" w:hint="eastAsia"/>
+          <w:highlight w:val="yellow"/>
+          <w:lang w:eastAsia="ko-KR"/>
+        </w:rPr>
+        <w:t xml:space="preserve"> </w:t>
+      </w:r>
+      <w:r>
+        <w:rPr>
+          <w:rFonts w:ascii="Monaco" w:hAnsi="Monaco" w:hint="eastAsia"/>
+          <w:highlight w:val="yellow"/>
+          <w:lang w:eastAsia="ko-KR"/>
+        </w:rPr>
+        <w:t>로</w:t>
+      </w:r>
+      <w:r>
+        <w:rPr>
+          <w:rFonts w:ascii="Monaco" w:hAnsi="Monaco" w:hint="eastAsia"/>
+          <w:highlight w:val="yellow"/>
+          <w:lang w:eastAsia="ko-KR"/>
+        </w:rPr>
+        <w:t xml:space="preserve"> </w:t>
+      </w:r>
+      <w:r>
+        <w:rPr>
+          <w:rFonts w:ascii="Monaco" w:hAnsi="Monaco" w:hint="eastAsia"/>
+          <w:highlight w:val="yellow"/>
+          <w:lang w:eastAsia="ko-KR"/>
+        </w:rPr>
+        <w:t>수정하면</w:t>
+      </w:r>
+      <w:r>
+        <w:rPr>
+          <w:rFonts w:ascii="Monaco" w:hAnsi="Monaco" w:hint="eastAsia"/>
+          <w:highlight w:val="yellow"/>
+          <w:lang w:eastAsia="ko-KR"/>
+        </w:rPr>
+        <w:t xml:space="preserve"> </w:t>
+      </w:r>
+      <w:r>
+        <w:rPr>
+          <w:rFonts w:ascii="Monaco" w:hAnsi="Monaco" w:hint="eastAsia"/>
+          <w:highlight w:val="yellow"/>
+          <w:lang w:eastAsia="ko-KR"/>
+        </w:rPr>
+        <w:t>됨</w:t>
+      </w:r>
+    </w:p>
+    <w:p>
+      <w:pPr>
+        <w:rPr>
+          <w:rFonts w:ascii="Monaco" w:hAnsi="Monaco"/>
+          <w:lang w:eastAsia="ko-KR"/>
+        </w:rPr>
+      </w:pPr>
+    </w:p>
+    <w:p>
+      <w:pPr>
+        <w:rPr>
+          <w:rFonts w:ascii="Monaco" w:hAnsi="Monaco"/>
+          <w:lang w:eastAsia="ko-KR"/>
+        </w:rPr>
+      </w:pPr>
+    </w:p>
+    <w:p>
+      <w:pPr>
+        <w:rPr>
+          <w:rFonts w:ascii="Monaco" w:hAnsi="Monaco"/>
+          <w:lang w:eastAsia="ko-KR"/>
+        </w:rPr>
+      </w:pPr>
+      <w:r>
+        <w:rPr>
+          <w:rFonts w:ascii="Monaco" w:hAnsi="Monaco" w:hint="eastAsia"/>
+          <w:lang w:eastAsia="ko-KR"/>
+        </w:rPr>
+        <w:t>만약</w:t>
+      </w:r>
+      <w:r>
+        <w:rPr>
+          <w:rFonts w:ascii="Monaco" w:hAnsi="Monaco" w:hint="eastAsia"/>
+          <w:lang w:eastAsia="ko-KR"/>
+        </w:rPr>
+        <w:t xml:space="preserve"> </w:t>
+      </w:r>
+      <w:r>
+        <w:rPr>
+          <w:rFonts w:ascii="Monaco" w:hAnsi="Monaco" w:hint="eastAsia"/>
+          <w:lang w:eastAsia="ko-KR"/>
+        </w:rPr>
+        <w:t>목차를</w:t>
+      </w:r>
+      <w:r>
+        <w:rPr>
+          <w:rFonts w:ascii="Monaco" w:hAnsi="Monaco" w:hint="eastAsia"/>
+          <w:lang w:eastAsia="ko-KR"/>
+        </w:rPr>
+        <w:t xml:space="preserve"> </w:t>
+      </w:r>
+      <w:r>
+        <w:rPr>
+          <w:rFonts w:ascii="Monaco" w:hAnsi="Monaco" w:hint="eastAsia"/>
+          <w:lang w:eastAsia="ko-KR"/>
+        </w:rPr>
+        <w:t>추가하고</w:t>
+      </w:r>
+      <w:r>
+        <w:rPr>
+          <w:rFonts w:ascii="Monaco" w:hAnsi="Monaco" w:hint="eastAsia"/>
+          <w:lang w:eastAsia="ko-KR"/>
+        </w:rPr>
+        <w:t xml:space="preserve"> </w:t>
+      </w:r>
+      <w:r>
+        <w:rPr>
+          <w:rFonts w:ascii="Monaco" w:hAnsi="Monaco" w:hint="eastAsia"/>
+          <w:lang w:eastAsia="ko-KR"/>
+        </w:rPr>
+        <w:t>싶다면</w:t>
+      </w:r>
+      <w:r>
+        <w:rPr>
+          <w:rFonts w:ascii="Monaco" w:hAnsi="Monaco" w:hint="eastAsia"/>
+          <w:lang w:eastAsia="ko-KR"/>
+        </w:rPr>
+        <w:t>,</w:t>
+      </w:r>
+      <w:r>
+        <w:rPr>
+          <w:rFonts w:ascii="Monaco" w:hAnsi="Monaco"/>
+          <w:lang w:eastAsia="ko-KR"/>
+        </w:rPr>
+        <w:t xml:space="preserve"> </w:t>
+      </w:r>
+      <w:proofErr w:type="spellStart"/>
+      <w:r>
+        <w:rPr>
+          <w:rFonts w:ascii="Monaco" w:hAnsi="Monaco" w:hint="eastAsia"/>
+          <w:lang w:eastAsia="ko-KR"/>
+        </w:rPr>
+        <w:t>저파일에서</w:t>
+      </w:r>
+      <w:proofErr w:type="spellEnd"/>
+      <w:r>
+        <w:rPr>
+          <w:rFonts w:ascii="Monaco" w:hAnsi="Monaco" w:hint="eastAsia"/>
+          <w:lang w:eastAsia="ko-KR"/>
+        </w:rPr>
+        <w:t xml:space="preserve"> </w:t>
+      </w:r>
+      <w:r>
+        <w:rPr>
+          <w:rFonts w:ascii="Monaco" w:hAnsi="Monaco" w:hint="eastAsia"/>
+          <w:lang w:eastAsia="ko-KR"/>
+        </w:rPr>
+        <w:t>목차를</w:t>
+      </w:r>
+      <w:r>
+        <w:rPr>
+          <w:rFonts w:ascii="Monaco" w:hAnsi="Monaco" w:hint="eastAsia"/>
+          <w:lang w:eastAsia="ko-KR"/>
+        </w:rPr>
+        <w:t xml:space="preserve"> </w:t>
+      </w:r>
+      <w:r>
+        <w:rPr>
+          <w:rFonts w:ascii="Monaco" w:hAnsi="Monaco" w:hint="eastAsia"/>
+          <w:lang w:eastAsia="ko-KR"/>
+        </w:rPr>
+        <w:t>추가시키고</w:t>
+      </w:r>
+      <w:r>
+        <w:rPr>
+          <w:rFonts w:ascii="Monaco" w:hAnsi="Monaco" w:hint="eastAsia"/>
+          <w:lang w:eastAsia="ko-KR"/>
+        </w:rPr>
+        <w:t>,</w:t>
+      </w:r>
+    </w:p>
+    <w:p>
+      <w:pPr>
+        <w:rPr>
+          <w:rFonts w:ascii="Monaco" w:hAnsi="Monaco"/>
+          <w:lang w:eastAsia="ko-KR"/>
+        </w:rPr>
+      </w:pPr>
+      <w:r>
+        <w:rPr>
+          <w:rFonts w:ascii="Monaco" w:hAnsi="Monaco" w:hint="eastAsia"/>
+          <w:noProof/>
+          <w:lang w:eastAsia="ko-KR"/>
+        </w:rPr>
+        <w:drawing>
+          <wp:inline distT="0" distB="0" distL="0" distR="0" wp14:anchorId="01051319" wp14:editId="3C3CA9DA">
+            <wp:extent cx="3464468" cy="1228437"/>
+            <wp:effectExtent l="0" t="0" r="3175" b="3810"/>
+            <wp:docPr id="7" name="그림 7" descr="텍스트이(가) 표시된 사진&#10;&#10;자동 생성된 설명"/>
+            <wp:cNvGraphicFramePr>
+              <a:graphicFrameLocks xmlns:a="http://schemas.openxmlformats.org/drawingml/2006/main" noChangeAspect="1"/>
+            </wp:cNvGraphicFramePr>
+            <a:graphic xmlns:a="http://schemas.openxmlformats.org/drawingml/2006/main">
+              <a:graphicData uri="http://schemas.openxmlformats.org/drawingml/2006/picture">
+                <pic:pic xmlns:pic="http://schemas.openxmlformats.org/drawingml/2006/picture">
+                  <pic:nvPicPr>
+                    <pic:cNvPr id="7" name="그림 7" descr="텍스트이(가) 표시된 사진&#10;&#10;자동 생성된 설명"/>
+                    <pic:cNvPicPr/>
+                  </pic:nvPicPr>
+                  <pic:blipFill>
+                    <a:blip r:embed="rId26">
+                      <a:extLst>
+                        <a:ext uri="{28A0092B-C50C-407E-A947-70E740481C1C}">
+                          <a14:useLocalDpi xmlns:a14="http://schemas.microsoft.com/office/drawing/2010/main" val="0"/>
+                        </a:ext>
+                      </a:extLst>
+                    </a:blip>
+                    <a:stretch>
+                      <a:fillRect/>
+                    </a:stretch>
+                  </pic:blipFill>
+                  <pic:spPr>
+                    <a:xfrm>
+                      <a:off x="0" y="0"/>
+                      <a:ext cx="3469382" cy="1230179"/>
+                    </a:xfrm>
+                    <a:prstGeom prst="rect">
+                      <a:avLst/>
+                    </a:prstGeom>
+                  </pic:spPr>
+                </pic:pic>
+              </a:graphicData>
+            </a:graphic>
+          </wp:inline>
+        </w:drawing>
+      </w:r>
+    </w:p>
+    <w:p>
+      <w:pPr>
+        <w:rPr>
+          <w:rFonts w:ascii="Monaco" w:hAnsi="Monaco"/>
+          <w:lang w:eastAsia="ko-KR"/>
+        </w:rPr>
+      </w:pPr>
+    </w:p>
+    <w:p>
+      <w:pPr>
+        <w:rPr>
+          <w:rFonts w:ascii="Monaco" w:hAnsi="Monaco"/>
+          <w:lang w:eastAsia="ko-KR"/>
+        </w:rPr>
+      </w:pPr>
+      <w:r>
+        <w:rPr>
+          <w:rFonts w:ascii="Monaco" w:hAnsi="Monaco" w:hint="eastAsia"/>
+          <w:lang w:eastAsia="ko-KR"/>
+        </w:rPr>
+        <w:t>이렇게</w:t>
+      </w:r>
+      <w:r>
+        <w:rPr>
+          <w:rFonts w:ascii="Monaco" w:hAnsi="Monaco" w:hint="eastAsia"/>
+          <w:lang w:eastAsia="ko-KR"/>
+        </w:rPr>
+        <w:t xml:space="preserve"> </w:t>
+      </w:r>
+      <w:r>
+        <w:rPr>
+          <w:rFonts w:ascii="Monaco" w:hAnsi="Monaco" w:hint="eastAsia"/>
+          <w:lang w:eastAsia="ko-KR"/>
+        </w:rPr>
+        <w:t>사이드바</w:t>
+      </w:r>
+      <w:r>
+        <w:rPr>
+          <w:rFonts w:ascii="Monaco" w:hAnsi="Monaco" w:hint="eastAsia"/>
+          <w:lang w:eastAsia="ko-KR"/>
+        </w:rPr>
+        <w:t xml:space="preserve"> </w:t>
+      </w:r>
+      <w:proofErr w:type="spellStart"/>
+      <w:r>
+        <w:rPr>
+          <w:rFonts w:ascii="Monaco" w:hAnsi="Monaco" w:hint="eastAsia"/>
+          <w:lang w:eastAsia="ko-KR"/>
+        </w:rPr>
+        <w:t>추가시킨다음</w:t>
+      </w:r>
+      <w:proofErr w:type="spellEnd"/>
+      <w:r>
+        <w:rPr>
+          <w:rFonts w:ascii="Monaco" w:hAnsi="Monaco" w:hint="eastAsia"/>
+          <w:lang w:eastAsia="ko-KR"/>
+        </w:rPr>
+        <w:t>,</w:t>
+      </w:r>
+    </w:p>
+    <w:p>
+      <w:pPr>
+        <w:rPr>
+          <w:rFonts w:ascii="Monaco" w:hAnsi="Monaco"/>
+          <w:lang w:eastAsia="ko-KR"/>
+        </w:rPr>
+      </w:pPr>
+      <w:r>
+        <w:rPr>
+          <w:rFonts w:ascii="Monaco" w:hAnsi="Monaco" w:hint="eastAsia"/>
+          <w:lang w:eastAsia="ko-KR"/>
+        </w:rPr>
+        <w:t>올리고자</w:t>
+      </w:r>
+      <w:r>
+        <w:rPr>
+          <w:rFonts w:ascii="Monaco" w:hAnsi="Monaco" w:hint="eastAsia"/>
+          <w:lang w:eastAsia="ko-KR"/>
+        </w:rPr>
+        <w:t xml:space="preserve"> </w:t>
+      </w:r>
+      <w:r>
+        <w:rPr>
+          <w:rFonts w:ascii="Monaco" w:hAnsi="Monaco" w:hint="eastAsia"/>
+          <w:lang w:eastAsia="ko-KR"/>
+        </w:rPr>
+        <w:t>하는</w:t>
+      </w:r>
+      <w:r>
+        <w:rPr>
+          <w:rFonts w:ascii="Monaco" w:hAnsi="Monaco" w:hint="eastAsia"/>
+          <w:lang w:eastAsia="ko-KR"/>
+        </w:rPr>
+        <w:t xml:space="preserve"> </w:t>
+      </w:r>
+      <w:r>
+        <w:rPr>
+          <w:rFonts w:ascii="Monaco" w:hAnsi="Monaco" w:hint="eastAsia"/>
+          <w:lang w:eastAsia="ko-KR"/>
+        </w:rPr>
+        <w:t>파일의</w:t>
+      </w:r>
+      <w:r>
+        <w:rPr>
+          <w:rFonts w:ascii="Monaco" w:hAnsi="Monaco" w:hint="eastAsia"/>
+          <w:lang w:eastAsia="ko-KR"/>
+        </w:rPr>
+        <w:t xml:space="preserve"> </w:t>
+      </w:r>
+      <w:r>
+        <w:rPr>
+          <w:rFonts w:ascii="Monaco" w:hAnsi="Monaco"/>
+          <w:lang w:eastAsia="ko-KR"/>
+        </w:rPr>
+        <w:t>md</w:t>
+      </w:r>
+      <w:r>
+        <w:rPr>
+          <w:rFonts w:ascii="Monaco" w:hAnsi="Monaco" w:hint="eastAsia"/>
+          <w:lang w:eastAsia="ko-KR"/>
+        </w:rPr>
+        <w:t>에서</w:t>
+      </w:r>
+    </w:p>
+    <w:p>
+      <w:pPr>
+        <w:rPr>
+          <w:rFonts w:ascii="Monaco" w:hAnsi="Monaco"/>
+          <w:lang w:eastAsia="ko-KR"/>
+        </w:rPr>
+      </w:pPr>
+      <w:r>
+        <w:rPr>
+          <w:rFonts w:ascii="Monaco" w:hAnsi="Monaco" w:hint="eastAsia"/>
+          <w:noProof/>
+          <w:lang w:eastAsia="ko-KR"/>
+        </w:rPr>
+        <w:drawing>
+          <wp:inline distT="0" distB="0" distL="0" distR="0" wp14:anchorId="683AFE5A" wp14:editId="37E96E3B">
+            <wp:extent cx="2715491" cy="1025236"/>
+            <wp:effectExtent l="0" t="0" r="2540" b="3810"/>
+            <wp:docPr id="8" name="그림 8" descr="텍스트이(가) 표시된 사진&#10;&#10;자동 생성된 설명"/>
+            <wp:cNvGraphicFramePr>
+              <a:graphicFrameLocks xmlns:a="http://schemas.openxmlformats.org/drawingml/2006/main" noChangeAspect="1"/>
+            </wp:cNvGraphicFramePr>
+            <a:graphic xmlns:a="http://schemas.openxmlformats.org/drawingml/2006/main">
+              <a:graphicData uri="http://schemas.openxmlformats.org/drawingml/2006/picture">
+                <pic:pic xmlns:pic="http://schemas.openxmlformats.org/drawingml/2006/picture">
+                  <pic:nvPicPr>
+                    <pic:cNvPr id="8" name="그림 8" descr="텍스트이(가) 표시된 사진&#10;&#10;자동 생성된 설명"/>
+                    <pic:cNvPicPr/>
+                  </pic:nvPicPr>
+                  <pic:blipFill>
+                    <a:blip r:embed="rId27">
+                      <a:extLst>
+                        <a:ext uri="{28A0092B-C50C-407E-A947-70E740481C1C}">
+                          <a14:useLocalDpi xmlns:a14="http://schemas.microsoft.com/office/drawing/2010/main" val="0"/>
+                        </a:ext>
+                      </a:extLst>
+                    </a:blip>
+                    <a:stretch>
+                      <a:fillRect/>
+                    </a:stretch>
+                  </pic:blipFill>
+                  <pic:spPr>
+                    <a:xfrm>
+                      <a:off x="0" y="0"/>
+                      <a:ext cx="2721251" cy="1027411"/>
+                    </a:xfrm>
+                    <a:prstGeom prst="rect">
+                      <a:avLst/>
+                    </a:prstGeom>
+                  </pic:spPr>
+                </pic:pic>
+              </a:graphicData>
+            </a:graphic>
+          </wp:inline>
+        </w:drawing>
+      </w:r>
+    </w:p>
+    <w:p>
+      <w:pPr>
+        <w:rPr>
+          <w:rFonts w:ascii="Monaco" w:hAnsi="Monaco"/>
+          <w:lang w:eastAsia="ko-KR"/>
+        </w:rPr>
+      </w:pPr>
+      <w:r>
+        <w:rPr>
+          <w:rFonts w:ascii="Monaco" w:hAnsi="Monaco"/>
+          <w:lang w:eastAsia="ko-KR"/>
+        </w:rPr>
+        <w:t>permalink</w:t>
+      </w:r>
+      <w:r>
+        <w:rPr>
+          <w:rFonts w:ascii="Monaco" w:hAnsi="Monaco" w:hint="eastAsia"/>
+          <w:lang w:eastAsia="ko-KR"/>
+        </w:rPr>
+        <w:t>에다가</w:t>
+      </w:r>
+      <w:r>
+        <w:rPr>
+          <w:rFonts w:ascii="Monaco" w:hAnsi="Monaco" w:hint="eastAsia"/>
+          <w:lang w:eastAsia="ko-KR"/>
+        </w:rPr>
+        <w:t xml:space="preserve"> </w:t>
+      </w:r>
+      <w:r>
+        <w:rPr>
+          <w:rFonts w:ascii="Monaco" w:hAnsi="Monaco" w:hint="eastAsia"/>
+          <w:lang w:eastAsia="ko-KR"/>
+        </w:rPr>
+        <w:t>저</w:t>
+      </w:r>
+      <w:r>
+        <w:rPr>
+          <w:rFonts w:ascii="Monaco" w:hAnsi="Monaco" w:hint="eastAsia"/>
+          <w:lang w:eastAsia="ko-KR"/>
+        </w:rPr>
+        <w:t xml:space="preserve"> </w:t>
+      </w:r>
+      <w:proofErr w:type="spellStart"/>
+      <w:r>
+        <w:rPr>
+          <w:rFonts w:ascii="Monaco" w:hAnsi="Monaco"/>
+          <w:lang w:eastAsia="ko-KR"/>
+        </w:rPr>
+        <w:t>url</w:t>
+      </w:r>
+      <w:proofErr w:type="spellEnd"/>
+      <w:r>
+        <w:rPr>
+          <w:rFonts w:ascii="Monaco" w:hAnsi="Monaco" w:hint="eastAsia"/>
+          <w:lang w:eastAsia="ko-KR"/>
+        </w:rPr>
+        <w:t>을</w:t>
+      </w:r>
+      <w:r>
+        <w:rPr>
+          <w:rFonts w:ascii="Monaco" w:hAnsi="Monaco" w:hint="eastAsia"/>
+          <w:lang w:eastAsia="ko-KR"/>
+        </w:rPr>
+        <w:t xml:space="preserve"> </w:t>
+      </w:r>
+      <w:r>
+        <w:rPr>
+          <w:rFonts w:ascii="Monaco" w:hAnsi="Monaco" w:hint="eastAsia"/>
+          <w:lang w:eastAsia="ko-KR"/>
+        </w:rPr>
+        <w:t>적으면</w:t>
+      </w:r>
+      <w:r>
+        <w:rPr>
+          <w:rFonts w:ascii="Monaco" w:hAnsi="Monaco" w:hint="eastAsia"/>
+          <w:lang w:eastAsia="ko-KR"/>
+        </w:rPr>
+        <w:t xml:space="preserve"> </w:t>
+      </w:r>
+      <w:r>
+        <w:rPr>
+          <w:rFonts w:ascii="Monaco" w:hAnsi="Monaco" w:hint="eastAsia"/>
+          <w:lang w:eastAsia="ko-KR"/>
+        </w:rPr>
+        <w:t>끝</w:t>
+      </w:r>
+      <w:r>
+        <w:rPr>
+          <w:rFonts w:ascii="Monaco" w:hAnsi="Monaco" w:hint="eastAsia"/>
+          <w:lang w:eastAsia="ko-KR"/>
+        </w:rPr>
+        <w:t>.</w:t>
+      </w:r>
+    </w:p>
+    <w:p>
+      <w:pPr>
+        <w:rPr>
+          <w:rFonts w:ascii="Monaco" w:hAnsi="Monaco"/>
+          <w:lang w:eastAsia="ko-KR"/>
+        </w:rPr>
+      </w:pPr>
+    </w:p>
+    <w:p>
+      <w:pPr>
+        <w:rPr>
+          <w:rFonts w:ascii="Monaco" w:hAnsi="Monaco"/>
+          <w:lang w:eastAsia="ko-KR"/>
+        </w:rPr>
+      </w:pPr>
+      <w:proofErr w:type="spellStart"/>
+      <w:r>
+        <w:rPr>
+          <w:rFonts w:ascii="Monaco" w:hAnsi="Monaco" w:hint="eastAsia"/>
+          <w:highlight w:val="yellow"/>
+          <w:lang w:eastAsia="ko-KR"/>
+        </w:rPr>
+        <w:t>P</w:t>
+      </w:r>
+      <w:r>
+        <w:rPr>
+          <w:rFonts w:ascii="Monaco" w:hAnsi="Monaco"/>
+          <w:highlight w:val="yellow"/>
+          <w:lang w:eastAsia="ko-KR"/>
+        </w:rPr>
+        <w:t>lotly</w:t>
+      </w:r>
+      <w:proofErr w:type="spellEnd"/>
+      <w:r>
+        <w:rPr>
+          <w:rFonts w:ascii="Monaco" w:hAnsi="Monaco" w:hint="eastAsia"/>
+          <w:highlight w:val="yellow"/>
+          <w:lang w:eastAsia="ko-KR"/>
+        </w:rPr>
+        <w:t>같은</w:t>
+      </w:r>
+      <w:r>
+        <w:rPr>
+          <w:rFonts w:ascii="Monaco" w:hAnsi="Monaco" w:hint="eastAsia"/>
+          <w:highlight w:val="yellow"/>
+          <w:lang w:eastAsia="ko-KR"/>
+        </w:rPr>
+        <w:t xml:space="preserve"> </w:t>
+      </w:r>
+      <w:r>
+        <w:rPr>
+          <w:rFonts w:ascii="Monaco" w:hAnsi="Monaco" w:hint="eastAsia"/>
+          <w:highlight w:val="yellow"/>
+          <w:lang w:eastAsia="ko-KR"/>
+        </w:rPr>
+        <w:t>경우에는</w:t>
+      </w:r>
+      <w:r>
+        <w:rPr>
+          <w:rFonts w:ascii="Monaco" w:hAnsi="Monaco" w:hint="eastAsia"/>
+          <w:lang w:eastAsia="ko-KR"/>
+        </w:rPr>
+        <w:t xml:space="preserve"> </w:t>
+      </w:r>
+      <w:r>
+        <w:rPr>
+          <w:rFonts w:ascii="Monaco" w:hAnsi="Monaco" w:hint="eastAsia"/>
+          <w:lang w:eastAsia="ko-KR"/>
+        </w:rPr>
+        <w:t>그림</w:t>
+      </w:r>
+      <w:r>
+        <w:rPr>
+          <w:rFonts w:ascii="Monaco" w:hAnsi="Monaco" w:hint="eastAsia"/>
+          <w:lang w:eastAsia="ko-KR"/>
+        </w:rPr>
+        <w:t xml:space="preserve"> </w:t>
+      </w:r>
+      <w:r>
+        <w:rPr>
+          <w:rFonts w:ascii="Monaco" w:hAnsi="Monaco" w:hint="eastAsia"/>
+          <w:lang w:eastAsia="ko-KR"/>
+        </w:rPr>
+        <w:t>파일이</w:t>
+      </w:r>
+      <w:r>
+        <w:rPr>
+          <w:rFonts w:ascii="Monaco" w:hAnsi="Monaco" w:hint="eastAsia"/>
+          <w:lang w:eastAsia="ko-KR"/>
+        </w:rPr>
+        <w:t xml:space="preserve"> </w:t>
+      </w:r>
+      <w:r>
+        <w:rPr>
+          <w:rFonts w:ascii="Monaco" w:hAnsi="Monaco" w:hint="eastAsia"/>
+          <w:lang w:eastAsia="ko-KR"/>
+        </w:rPr>
+        <w:t>바로</w:t>
+      </w:r>
+      <w:r>
+        <w:rPr>
+          <w:rFonts w:ascii="Monaco" w:hAnsi="Monaco" w:hint="eastAsia"/>
+          <w:lang w:eastAsia="ko-KR"/>
+        </w:rPr>
+        <w:t xml:space="preserve"> </w:t>
+      </w:r>
+      <w:r>
+        <w:rPr>
+          <w:rFonts w:ascii="Monaco" w:hAnsi="Monaco" w:hint="eastAsia"/>
+          <w:lang w:eastAsia="ko-KR"/>
+        </w:rPr>
+        <w:t>본떠서</w:t>
+      </w:r>
+      <w:r>
+        <w:rPr>
+          <w:rFonts w:ascii="Monaco" w:hAnsi="Monaco" w:hint="eastAsia"/>
+          <w:lang w:eastAsia="ko-KR"/>
+        </w:rPr>
+        <w:t xml:space="preserve"> </w:t>
+      </w:r>
+      <w:r>
+        <w:rPr>
+          <w:rFonts w:ascii="Monaco" w:hAnsi="Monaco" w:hint="eastAsia"/>
+          <w:lang w:eastAsia="ko-KR"/>
+        </w:rPr>
+        <w:t>나오지</w:t>
+      </w:r>
+      <w:r>
+        <w:rPr>
+          <w:rFonts w:ascii="Monaco" w:hAnsi="Monaco" w:hint="eastAsia"/>
+          <w:lang w:eastAsia="ko-KR"/>
+        </w:rPr>
+        <w:t xml:space="preserve"> </w:t>
+      </w:r>
+      <w:r>
+        <w:rPr>
+          <w:rFonts w:ascii="Monaco" w:hAnsi="Monaco" w:hint="eastAsia"/>
+          <w:lang w:eastAsia="ko-KR"/>
+        </w:rPr>
+        <w:t>않기</w:t>
+      </w:r>
+      <w:r>
+        <w:rPr>
+          <w:rFonts w:ascii="Monaco" w:hAnsi="Monaco" w:hint="eastAsia"/>
+          <w:lang w:eastAsia="ko-KR"/>
+        </w:rPr>
+        <w:t xml:space="preserve"> </w:t>
+      </w:r>
+      <w:r>
+        <w:rPr>
+          <w:rFonts w:ascii="Monaco" w:hAnsi="Monaco" w:hint="eastAsia"/>
+          <w:lang w:eastAsia="ko-KR"/>
+        </w:rPr>
+        <w:t>때문에</w:t>
+      </w:r>
+      <w:r>
+        <w:rPr>
+          <w:rFonts w:ascii="Monaco" w:hAnsi="Monaco" w:hint="eastAsia"/>
+          <w:lang w:eastAsia="ko-KR"/>
+        </w:rPr>
+        <w:t>,</w:t>
+      </w:r>
+      <w:r>
+        <w:rPr>
+          <w:rFonts w:ascii="Monaco" w:hAnsi="Monaco"/>
+          <w:lang w:eastAsia="ko-KR"/>
+        </w:rPr>
+        <w:t xml:space="preserve"> </w:t>
+      </w:r>
+      <w:r>
+        <w:rPr>
+          <w:rFonts w:ascii="Monaco" w:hAnsi="Monaco" w:hint="eastAsia"/>
+          <w:lang w:eastAsia="ko-KR"/>
+        </w:rPr>
+        <w:t>약간의</w:t>
+      </w:r>
+      <w:r>
+        <w:rPr>
+          <w:rFonts w:ascii="Monaco" w:hAnsi="Monaco" w:hint="eastAsia"/>
+          <w:lang w:eastAsia="ko-KR"/>
+        </w:rPr>
+        <w:t xml:space="preserve"> </w:t>
+      </w:r>
+      <w:r>
+        <w:rPr>
+          <w:rFonts w:ascii="Monaco" w:hAnsi="Monaco" w:hint="eastAsia"/>
+          <w:lang w:eastAsia="ko-KR"/>
+        </w:rPr>
+        <w:t>절차가</w:t>
+      </w:r>
+      <w:r>
+        <w:rPr>
+          <w:rFonts w:ascii="Monaco" w:hAnsi="Monaco" w:hint="eastAsia"/>
+          <w:lang w:eastAsia="ko-KR"/>
+        </w:rPr>
+        <w:t xml:space="preserve"> </w:t>
+      </w:r>
+      <w:r>
+        <w:rPr>
+          <w:rFonts w:ascii="Monaco" w:hAnsi="Monaco" w:hint="eastAsia"/>
+          <w:lang w:eastAsia="ko-KR"/>
+        </w:rPr>
+        <w:t>필요하다</w:t>
+      </w:r>
+      <w:r>
+        <w:rPr>
+          <w:rFonts w:ascii="Monaco" w:hAnsi="Monaco" w:hint="eastAsia"/>
+          <w:lang w:eastAsia="ko-KR"/>
+        </w:rPr>
+        <w:t>.</w:t>
+      </w:r>
+    </w:p>
+    <w:p>
+      <w:pPr>
+        <w:rPr>
+          <w:rFonts w:ascii="Monaco" w:hAnsi="Monaco"/>
+          <w:lang w:eastAsia="ko-KR"/>
+        </w:rPr>
+      </w:pPr>
+      <w:r>
+        <w:rPr>
+          <w:rFonts w:ascii="Monaco" w:hAnsi="Monaco" w:hint="eastAsia"/>
+          <w:lang w:eastAsia="ko-KR"/>
+        </w:rPr>
+        <w:t>아래</w:t>
+      </w:r>
+      <w:r>
+        <w:rPr>
+          <w:rFonts w:ascii="Monaco" w:hAnsi="Monaco" w:hint="eastAsia"/>
+          <w:lang w:eastAsia="ko-KR"/>
+        </w:rPr>
+        <w:t xml:space="preserve"> </w:t>
+      </w:r>
+      <w:r>
+        <w:rPr>
+          <w:rFonts w:ascii="Monaco" w:hAnsi="Monaco" w:hint="eastAsia"/>
+          <w:lang w:eastAsia="ko-KR"/>
+        </w:rPr>
+        <w:t>사이트</w:t>
+      </w:r>
+      <w:r>
+        <w:rPr>
+          <w:rFonts w:ascii="Monaco" w:hAnsi="Monaco" w:hint="eastAsia"/>
+          <w:lang w:eastAsia="ko-KR"/>
+        </w:rPr>
+        <w:t xml:space="preserve"> </w:t>
+      </w:r>
+      <w:r>
+        <w:rPr>
+          <w:rFonts w:ascii="Monaco" w:hAnsi="Monaco" w:hint="eastAsia"/>
+          <w:lang w:eastAsia="ko-KR"/>
+        </w:rPr>
+        <w:t>참조</w:t>
+      </w:r>
+    </w:p>
+    <w:p>
+      <w:pPr>
+        <w:rPr>
+          <w:rFonts w:ascii="Monaco" w:hAnsi="Monaco"/>
+          <w:lang w:eastAsia="ko-KR"/>
+        </w:rPr>
+      </w:pPr>
+      <w:hyperlink r:id="rId28" w:history="1">
+        <w:r>
+          <w:rPr>
+            <w:rStyle w:val="a3"/>
+            <w:rFonts w:ascii="Monaco" w:hAnsi="Monaco"/>
+            <w:lang w:eastAsia="ko-KR"/>
+          </w:rPr>
+          <w:t>https://davistownsend.github.io/blog/PlotlyBloggingTutorial/</w:t>
+        </w:r>
+      </w:hyperlink>
+    </w:p>
+    <w:p>
+      <w:pPr>
+        <w:rPr>
+          <w:rFonts w:ascii="Monaco" w:hAnsi="Monaco"/>
+          <w:lang w:eastAsia="ko-KR"/>
+        </w:rPr>
+      </w:pPr>
+    </w:p>
     <w:sectPr>
       <w:pgSz w:w="11906" w:h="16838"/>
       <w:pgMar w:top="720" w:right="720" w:bottom="720" w:left="720" w:header="851" w:footer="992" w:gutter="0"/>
@@ -20481,6 +23427,155 @@
     </w:lvl>
   </w:abstractNum>
   <w:abstractNum w:abstractNumId="1" w15:restartNumberingAfterBreak="0">
+    <w:nsid w:val="2DFD7369"/>
+    <w:multiLevelType w:val="multilevel"/>
+    <w:tmpl w:val="B4E40EB8"/>
+    <w:lvl w:ilvl="0">
+      <w:start w:val="1"/>
+      <w:numFmt w:val="bullet"/>
+      <w:lvlText w:val=""/>
+      <w:lvlJc w:val="left"/>
+      <w:pPr>
+        <w:tabs>
+          <w:tab w:val="num" w:pos="720"/>
+        </w:tabs>
+        <w:ind w:left="720" w:hanging="360"/>
+      </w:pPr>
+      <w:rPr>
+        <w:rFonts w:ascii="Symbol" w:hAnsi="Symbol" w:hint="default"/>
+        <w:sz w:val="20"/>
+      </w:rPr>
+    </w:lvl>
+    <w:lvl w:ilvl="1" w:tentative="1">
+      <w:start w:val="1"/>
+      <w:numFmt w:val="bullet"/>
+      <w:lvlText w:val="o"/>
+      <w:lvlJc w:val="left"/>
+      <w:pPr>
+        <w:tabs>
+          <w:tab w:val="num" w:pos="1440"/>
+        </w:tabs>
+        <w:ind w:left="1440" w:hanging="360"/>
+      </w:pPr>
+      <w:rPr>
+        <w:rFonts w:ascii="Courier New" w:hAnsi="Courier New" w:hint="default"/>
+        <w:sz w:val="20"/>
+      </w:rPr>
+    </w:lvl>
+    <w:lvl w:ilvl="2" w:tentative="1">
+      <w:start w:val="1"/>
+      <w:numFmt w:val="bullet"/>
+      <w:lvlText w:val=""/>
+      <w:lvlJc w:val="left"/>
+      <w:pPr>
+        <w:tabs>
+          <w:tab w:val="num" w:pos="2160"/>
+        </w:tabs>
+        <w:ind w:left="2160" w:hanging="360"/>
+      </w:pPr>
+      <w:rPr>
+        <w:rFonts w:ascii="Wingdings" w:hAnsi="Wingdings" w:hint="default"/>
+        <w:sz w:val="20"/>
+      </w:rPr>
+    </w:lvl>
+    <w:lvl w:ilvl="3" w:tentative="1">
+      <w:start w:val="1"/>
+      <w:numFmt w:val="bullet"/>
+      <w:lvlText w:val=""/>
+      <w:lvlJc w:val="left"/>
+      <w:pPr>
+        <w:tabs>
+          <w:tab w:val="num" w:pos="2880"/>
+        </w:tabs>
+        <w:ind w:left="2880" w:hanging="360"/>
+      </w:pPr>
+      <w:rPr>
+        <w:rFonts w:ascii="Wingdings" w:hAnsi="Wingdings" w:hint="default"/>
+        <w:sz w:val="20"/>
+      </w:rPr>
+    </w:lvl>
+    <w:lvl w:ilvl="4" w:tentative="1">
+      <w:start w:val="1"/>
+      <w:numFmt w:val="bullet"/>
+      <w:lvlText w:val=""/>
+      <w:lvlJc w:val="left"/>
+      <w:pPr>
+        <w:tabs>
+          <w:tab w:val="num" w:pos="3600"/>
+        </w:tabs>
+        <w:ind w:left="3600" w:hanging="360"/>
+      </w:pPr>
+      <w:rPr>
+        <w:rFonts w:ascii="Wingdings" w:hAnsi="Wingdings" w:hint="default"/>
+        <w:sz w:val="20"/>
+      </w:rPr>
+    </w:lvl>
+    <w:lvl w:ilvl="5" w:tentative="1">
+      <w:start w:val="1"/>
+      <w:numFmt w:val="bullet"/>
+      <w:lvlText w:val=""/>
+      <w:lvlJc w:val="left"/>
+      <w:pPr>
+        <w:tabs>
+          <w:tab w:val="num" w:pos="4320"/>
+        </w:tabs>
+        <w:ind w:left="4320" w:hanging="360"/>
+      </w:pPr>
+      <w:rPr>
+        <w:rFonts w:ascii="Wingdings" w:hAnsi="Wingdings" w:hint="default"/>
+        <w:sz w:val="20"/>
+      </w:rPr>
+    </w:lvl>
+    <w:lvl w:ilvl="6" w:tentative="1">
+      <w:start w:val="1"/>
+      <w:numFmt w:val="bullet"/>
+      <w:lvlText w:val=""/>
+      <w:lvlJc w:val="left"/>
+      <w:pPr>
+        <w:tabs>
+          <w:tab w:val="num" w:pos="5040"/>
+        </w:tabs>
+        <w:ind w:left="5040" w:hanging="360"/>
+      </w:pPr>
+      <w:rPr>
+        <w:rFonts w:ascii="Wingdings" w:hAnsi="Wingdings" w:hint="default"/>
+        <w:sz w:val="20"/>
+      </w:rPr>
+    </w:lvl>
+    <w:lvl w:ilvl="7" w:tentative="1">
+      <w:start w:val="1"/>
+      <w:numFmt w:val="bullet"/>
+      <w:lvlText w:val=""/>
+      <w:lvlJc w:val="left"/>
+      <w:pPr>
+        <w:tabs>
+          <w:tab w:val="num" w:pos="5760"/>
+        </w:tabs>
+        <w:ind w:left="5760" w:hanging="360"/>
+      </w:pPr>
+      <w:rPr>
+        <w:rFonts w:ascii="Wingdings" w:hAnsi="Wingdings" w:hint="default"/>
+        <w:sz w:val="20"/>
+      </w:rPr>
+    </w:lvl>
+    <w:lvl w:ilvl="8" w:tentative="1">
+      <w:start w:val="1"/>
+      <w:numFmt w:val="bullet"/>
+      <w:lvlText w:val=""/>
+      <w:lvlJc w:val="left"/>
+      <w:pPr>
+        <w:tabs>
+          <w:tab w:val="num" w:pos="6480"/>
+        </w:tabs>
+        <w:ind w:left="6480" w:hanging="360"/>
+      </w:pPr>
+      <w:rPr>
+        <w:rFonts w:ascii="Wingdings" w:hAnsi="Wingdings" w:hint="default"/>
+        <w:sz w:val="20"/>
+      </w:rPr>
+    </w:lvl>
+  </w:abstractNum>
+  <w:abstractNum w:abstractNumId="2" w15:restartNumberingAfterBreak="0">
     <w:nsid w:val="43EB3EC4"/>
     <w:multiLevelType w:val="hybridMultilevel"/>
     <w:tmpl w:val="CE063F4C"/>
@@ -20569,7 +23664,7 @@
       </w:pPr>
     </w:lvl>
   </w:abstractNum>
-  <w:abstractNum w:abstractNumId="2" w15:restartNumberingAfterBreak="0">
+  <w:abstractNum w:abstractNumId="3" w15:restartNumberingAfterBreak="0">
     <w:nsid w:val="4C4C3CE9"/>
     <w:multiLevelType w:val="hybridMultilevel"/>
     <w:tmpl w:val="66846A1E"/>
@@ -20658,11 +23753,11 @@
       </w:pPr>
     </w:lvl>
   </w:abstractNum>
-  <w:abstractNum w:abstractNumId="3" w15:restartNumberingAfterBreak="0">
-    <w:nsid w:val="701B1C69"/>
+  <w:abstractNum w:abstractNumId="4" w15:restartNumberingAfterBreak="0">
+    <w:nsid w:val="522A6217"/>
     <w:multiLevelType w:val="hybridMultilevel"/>
-    <w:tmpl w:val="E35E341E"/>
-    <w:lvl w:ilvl="0" w:tplc="A2AE56C2">
+    <w:tmpl w:val="1A188246"/>
+    <w:lvl w:ilvl="0" w:tplc="7AFEF210">
       <w:start w:val="1"/>
       <w:numFmt w:val="decimal"/>
       <w:lvlText w:val="%1."/>
@@ -20747,7 +23842,96 @@
       </w:pPr>
     </w:lvl>
   </w:abstractNum>
-  <w:abstractNum w:abstractNumId="4" w15:restartNumberingAfterBreak="0">
+  <w:abstractNum w:abstractNumId="5" w15:restartNumberingAfterBreak="0">
+    <w:nsid w:val="701B1C69"/>
+    <w:multiLevelType w:val="hybridMultilevel"/>
+    <w:tmpl w:val="E35E341E"/>
+    <w:lvl w:ilvl="0" w:tplc="A2AE56C2">
+      <w:start w:val="1"/>
+      <w:numFmt w:val="decimal"/>
+      <w:lvlText w:val="%1."/>
+      <w:lvlJc w:val="left"/>
+      <w:pPr>
+        <w:ind w:left="760" w:hanging="360"/>
+      </w:pPr>
+      <w:rPr>
+        <w:rFonts w:hint="default"/>
+      </w:rPr>
+    </w:lvl>
+    <w:lvl w:ilvl="1" w:tplc="04090019" w:tentative="1">
+      <w:start w:val="1"/>
+      <w:numFmt w:val="upperLetter"/>
+      <w:lvlText w:val="%2."/>
+      <w:lvlJc w:val="left"/>
+      <w:pPr>
+        <w:ind w:left="1200" w:hanging="400"/>
+      </w:pPr>
+    </w:lvl>
+    <w:lvl w:ilvl="2" w:tplc="0409001B" w:tentative="1">
+      <w:start w:val="1"/>
+      <w:numFmt w:val="lowerRoman"/>
+      <w:lvlText w:val="%3."/>
+      <w:lvlJc w:val="right"/>
+      <w:pPr>
+        <w:ind w:left="1600" w:hanging="400"/>
+      </w:pPr>
+    </w:lvl>
+    <w:lvl w:ilvl="3" w:tplc="0409000F" w:tentative="1">
+      <w:start w:val="1"/>
+      <w:numFmt w:val="decimal"/>
+      <w:lvlText w:val="%4."/>
+      <w:lvlJc w:val="left"/>
+      <w:pPr>
+        <w:ind w:left="2000" w:hanging="400"/>
+      </w:pPr>
+    </w:lvl>
+    <w:lvl w:ilvl="4" w:tplc="04090019" w:tentative="1">
+      <w:start w:val="1"/>
+      <w:numFmt w:val="upperLetter"/>
+      <w:lvlText w:val="%5."/>
+      <w:lvlJc w:val="left"/>
+      <w:pPr>
+        <w:ind w:left="2400" w:hanging="400"/>
+      </w:pPr>
+    </w:lvl>
+    <w:lvl w:ilvl="5" w:tplc="0409001B" w:tentative="1">
+      <w:start w:val="1"/>
+      <w:numFmt w:val="lowerRoman"/>
+      <w:lvlText w:val="%6."/>
+      <w:lvlJc w:val="right"/>
+      <w:pPr>
+        <w:ind w:left="2800" w:hanging="400"/>
+      </w:pPr>
+    </w:lvl>
+    <w:lvl w:ilvl="6" w:tplc="0409000F" w:tentative="1">
+      <w:start w:val="1"/>
+      <w:numFmt w:val="decimal"/>
+      <w:lvlText w:val="%7."/>
+      <w:lvlJc w:val="left"/>
+      <w:pPr>
+        <w:ind w:left="3200" w:hanging="400"/>
+      </w:pPr>
+    </w:lvl>
+    <w:lvl w:ilvl="7" w:tplc="04090019" w:tentative="1">
+      <w:start w:val="1"/>
+      <w:numFmt w:val="upperLetter"/>
+      <w:lvlText w:val="%8."/>
+      <w:lvlJc w:val="left"/>
+      <w:pPr>
+        <w:ind w:left="3600" w:hanging="400"/>
+      </w:pPr>
+    </w:lvl>
+    <w:lvl w:ilvl="8" w:tplc="0409001B" w:tentative="1">
+      <w:start w:val="1"/>
+      <w:numFmt w:val="lowerRoman"/>
+      <w:lvlText w:val="%9."/>
+      <w:lvlJc w:val="right"/>
+      <w:pPr>
+        <w:ind w:left="4000" w:hanging="400"/>
+      </w:pPr>
+    </w:lvl>
+  </w:abstractNum>
+  <w:abstractNum w:abstractNumId="6" w15:restartNumberingAfterBreak="0">
     <w:nsid w:val="7AB54519"/>
     <w:multiLevelType w:val="hybridMultilevel"/>
     <w:tmpl w:val="34307BC8"/>
@@ -20837,19 +24021,25 @@
     </w:lvl>
   </w:abstractNum>
   <w:num w:numId="1" w16cid:durableId="2027318330">
-    <w:abstractNumId w:val="2"/>
+    <w:abstractNumId w:val="3"/>
   </w:num>
   <w:num w:numId="2" w16cid:durableId="1275942214">
-    <w:abstractNumId w:val="1"/>
+    <w:abstractNumId w:val="2"/>
   </w:num>
   <w:num w:numId="3" w16cid:durableId="918634227">
     <w:abstractNumId w:val="0"/>
   </w:num>
   <w:num w:numId="4" w16cid:durableId="585960591">
-    <w:abstractNumId w:val="4"/>
+    <w:abstractNumId w:val="6"/>
   </w:num>
   <w:num w:numId="5" w16cid:durableId="111290375">
-    <w:abstractNumId w:val="3"/>
+    <w:abstractNumId w:val="5"/>
+  </w:num>
+  <w:num w:numId="6" w16cid:durableId="1007975911">
+    <w:abstractNumId w:val="1"/>
+  </w:num>
+  <w:num w:numId="7" w16cid:durableId="1656454320">
+    <w:abstractNumId w:val="4"/>
   </w:num>
 </w:numbering>
 </file>
@@ -21320,6 +24510,83 @@
       <w:u w:val="single"/>
     </w:rPr>
   </w:style>
+  <w:style w:type="character" w:styleId="a6">
+    <w:name w:val="Unresolved Mention"/>
+    <w:basedOn w:val="a0"/>
+    <w:uiPriority w:val="99"/>
+    <w:semiHidden/>
+    <w:unhideWhenUsed/>
+    <w:rsid w:val="00C228D5"/>
+    <w:rPr>
+      <w:color w:val="605E5C"/>
+      <w:shd w:val="clear" w:color="auto" w:fill="E1DFDD"/>
+    </w:rPr>
+  </w:style>
+  <w:style w:type="paragraph" w:styleId="HTML">
+    <w:name w:val="HTML Preformatted"/>
+    <w:basedOn w:val="a"/>
+    <w:link w:val="HTMLChar"/>
+    <w:uiPriority w:val="99"/>
+    <w:semiHidden/>
+    <w:unhideWhenUsed/>
+    <w:rsid w:val="00C228D5"/>
+    <w:pPr>
+      <w:widowControl/>
+      <w:tabs>
+        <w:tab w:val="left" w:pos="916"/>
+        <w:tab w:val="left" w:pos="1832"/>
+        <w:tab w:val="left" w:pos="2748"/>
+        <w:tab w:val="left" w:pos="3664"/>
+        <w:tab w:val="left" w:pos="4580"/>
+        <w:tab w:val="left" w:pos="5496"/>
+        <w:tab w:val="left" w:pos="6412"/>
+        <w:tab w:val="left" w:pos="7328"/>
+        <w:tab w:val="left" w:pos="8244"/>
+        <w:tab w:val="left" w:pos="9160"/>
+        <w:tab w:val="left" w:pos="10076"/>
+        <w:tab w:val="left" w:pos="10992"/>
+        <w:tab w:val="left" w:pos="11908"/>
+        <w:tab w:val="left" w:pos="12824"/>
+        <w:tab w:val="left" w:pos="13740"/>
+        <w:tab w:val="left" w:pos="14656"/>
+      </w:tabs>
+      <w:wordWrap/>
+      <w:autoSpaceDE/>
+      <w:autoSpaceDN/>
+      <w:jc w:val="left"/>
+    </w:pPr>
+    <w:rPr>
+      <w:rFonts w:ascii="Courier New" w:eastAsia="Times New Roman" w:hAnsi="Courier New" w:cs="Courier New"/>
+      <w:kern w:val="0"/>
+      <w:szCs w:val="20"/>
+    </w:rPr>
+  </w:style>
+  <w:style w:type="character" w:customStyle="1" w:styleId="HTMLChar">
+    <w:name w:val="미리 서식이 지정된 HTML Char"/>
+    <w:basedOn w:val="a0"/>
+    <w:link w:val="HTML"/>
+    <w:uiPriority w:val="99"/>
+    <w:semiHidden/>
+    <w:rsid w:val="00C228D5"/>
+    <w:rPr>
+      <w:rFonts w:ascii="Courier New" w:eastAsia="Times New Roman" w:hAnsi="Courier New" w:cs="Courier New"/>
+      <w:kern w:val="0"/>
+      <w:szCs w:val="20"/>
+    </w:rPr>
+  </w:style>
+  <w:style w:type="character" w:styleId="HTML0">
+    <w:name w:val="HTML Code"/>
+    <w:basedOn w:val="a0"/>
+    <w:uiPriority w:val="99"/>
+    <w:semiHidden/>
+    <w:unhideWhenUsed/>
+    <w:rsid w:val="00C228D5"/>
+    <w:rPr>
+      <w:rFonts w:ascii="Courier New" w:eastAsia="Times New Roman" w:hAnsi="Courier New" w:cs="Courier New"/>
+      <w:sz w:val="20"/>
+      <w:szCs w:val="20"/>
+    </w:rPr>
+  </w:style>
 </w:styles>
 </file>
 

</xml_diff>